<commit_message>
correzione di alcuni errori
</commit_message>
<xml_diff>
--- a/Documentazione/INGSW-MazzottaAvolio.docx
+++ b/Documentazione/INGSW-MazzottaAvolio.docx
@@ -2514,7 +2514,25 @@
           <w:szCs w:val="28"/>
           <w:lang w:val="it-IT"/>
         </w:rPr>
-        <w:t>Il sistema modifica la quota parziale aggiornandola rispetto alla quota dell’ultimo esito inserito.</w:t>
+        <w:t xml:space="preserve">Il sistema modifica la quota </w:t>
+      </w:r>
+      <w:r>
+        <w:rPr>
+          <w:rFonts w:asciiTheme="minorHAnsi" w:hAnsiTheme="minorHAnsi" w:cstheme="minorHAnsi"/>
+          <w:sz w:val="28"/>
+          <w:szCs w:val="28"/>
+          <w:lang w:val="it-IT"/>
+        </w:rPr>
+        <w:t>totale</w:t>
+      </w:r>
+      <w:r>
+        <w:rPr>
+          <w:rFonts w:asciiTheme="minorHAnsi" w:hAnsiTheme="minorHAnsi" w:cstheme="minorHAnsi"/>
+          <w:sz w:val="28"/>
+          <w:szCs w:val="28"/>
+          <w:lang w:val="it-IT"/>
+        </w:rPr>
+        <w:t xml:space="preserve"> aggiornandola rispetto alla quota dell’ultimo esito inserito.</w:t>
       </w:r>
     </w:p>
     <w:p>
@@ -6293,15 +6311,59 @@
           <w:lang w:val="it-IT"/>
         </w:rPr>
       </w:pPr>
+    </w:p>
+    <w:p>
+      <w:pPr>
+        <w:pStyle w:val="Standard"/>
+        <w:rPr>
+          <w:rFonts w:asciiTheme="minorHAnsi" w:hAnsiTheme="minorHAnsi" w:cstheme="minorHAnsi"/>
+          <w:sz w:val="28"/>
+          <w:szCs w:val="28"/>
+          <w:lang w:val="it-IT"/>
+        </w:rPr>
+      </w:pPr>
+    </w:p>
+    <w:p>
+      <w:pPr>
+        <w:pStyle w:val="Standard"/>
+        <w:rPr>
+          <w:rFonts w:asciiTheme="minorHAnsi" w:hAnsiTheme="minorHAnsi" w:cstheme="minorHAnsi"/>
+          <w:sz w:val="28"/>
+          <w:szCs w:val="28"/>
+          <w:lang w:val="it-IT"/>
+        </w:rPr>
+      </w:pPr>
+    </w:p>
+    <w:p>
+      <w:pPr>
+        <w:pStyle w:val="Standard"/>
+        <w:rPr>
+          <w:rFonts w:asciiTheme="minorHAnsi" w:hAnsiTheme="minorHAnsi" w:cstheme="minorHAnsi"/>
+          <w:sz w:val="28"/>
+          <w:szCs w:val="28"/>
+          <w:lang w:val="it-IT"/>
+        </w:rPr>
+      </w:pPr>
+    </w:p>
+    <w:p>
+      <w:pPr>
+        <w:pStyle w:val="Standard"/>
+        <w:rPr>
+          <w:rFonts w:asciiTheme="minorHAnsi" w:hAnsiTheme="minorHAnsi" w:cstheme="minorHAnsi"/>
+          <w:sz w:val="28"/>
+          <w:szCs w:val="28"/>
+          <w:lang w:val="it-IT"/>
+        </w:rPr>
+      </w:pPr>
       <w:r>
         <w:rPr>
           <w:noProof/>
         </w:rPr>
         <w:drawing>
-          <wp:inline distT="0" distB="0" distL="0" distR="0" wp14:anchorId="055702CE" wp14:editId="7C5DEF5B">
-            <wp:extent cx="6120130" cy="3802194"/>
+          <wp:inline distT="0" distB="0" distL="0" distR="0" wp14:anchorId="6A1AC8C9" wp14:editId="23587B94">
+            <wp:extent cx="6120130" cy="4320092"/>
             <wp:effectExtent l="0" t="0" r="0" b="0"/>
-            <wp:docPr id="1" name="Immagine 1"/>
+            <wp:docPr id="2" name="Immagine 2"/>
             <wp:cNvGraphicFramePr>
               <a:graphicFrameLocks xmlns:a="http://schemas.openxmlformats.org/drawingml/2006/main" noChangeAspect="1"/>
             </wp:cNvGraphicFramePr>
@@ -6330,7 +6392,7 @@
                   <pic:spPr bwMode="auto">
                     <a:xfrm>
                       <a:off x="0" y="0"/>
-                      <a:ext cx="6120130" cy="3802194"/>
+                      <a:ext cx="6120130" cy="4320092"/>
                     </a:xfrm>
                     <a:prstGeom prst="rect">
                       <a:avLst/>
@@ -6511,96 +6573,19 @@
           <w:lang w:val="it-IT"/>
         </w:rPr>
       </w:pPr>
-    </w:p>
-    <w:p>
-      <w:pPr>
-        <w:pStyle w:val="Standard"/>
-        <w:rPr>
-          <w:rFonts w:asciiTheme="minorHAnsi" w:hAnsiTheme="minorHAnsi" w:cstheme="minorHAnsi"/>
-          <w:sz w:val="28"/>
-          <w:szCs w:val="28"/>
-          <w:lang w:val="it-IT"/>
-        </w:rPr>
-      </w:pPr>
-    </w:p>
-    <w:p>
-      <w:pPr>
-        <w:pStyle w:val="Standard"/>
-        <w:rPr>
-          <w:rFonts w:asciiTheme="minorHAnsi" w:hAnsiTheme="minorHAnsi" w:cstheme="minorHAnsi"/>
-          <w:sz w:val="28"/>
-          <w:szCs w:val="28"/>
-          <w:lang w:val="it-IT"/>
-        </w:rPr>
-      </w:pPr>
-    </w:p>
-    <w:p>
-      <w:pPr>
-        <w:pStyle w:val="Standard"/>
-        <w:rPr>
-          <w:rFonts w:asciiTheme="minorHAnsi" w:hAnsiTheme="minorHAnsi" w:cstheme="minorHAnsi"/>
-          <w:sz w:val="28"/>
-          <w:szCs w:val="28"/>
-          <w:lang w:val="it-IT"/>
-        </w:rPr>
-      </w:pPr>
-    </w:p>
-    <w:p>
-      <w:pPr>
-        <w:pStyle w:val="Standard"/>
-        <w:rPr>
-          <w:rFonts w:asciiTheme="minorHAnsi" w:hAnsiTheme="minorHAnsi" w:cstheme="minorHAnsi"/>
-          <w:sz w:val="28"/>
-          <w:szCs w:val="28"/>
-          <w:lang w:val="it-IT"/>
-        </w:rPr>
-      </w:pPr>
-    </w:p>
-    <w:p>
-      <w:pPr>
-        <w:pStyle w:val="Standard"/>
-        <w:rPr>
-          <w:rFonts w:asciiTheme="minorHAnsi" w:hAnsiTheme="minorHAnsi" w:cstheme="minorHAnsi"/>
-          <w:sz w:val="28"/>
-          <w:szCs w:val="28"/>
-          <w:lang w:val="it-IT"/>
-        </w:rPr>
-      </w:pPr>
-    </w:p>
-    <w:p>
-      <w:pPr>
-        <w:pStyle w:val="Standard"/>
-        <w:rPr>
-          <w:rFonts w:asciiTheme="minorHAnsi" w:hAnsiTheme="minorHAnsi" w:cstheme="minorHAnsi"/>
-          <w:sz w:val="28"/>
-          <w:szCs w:val="28"/>
-          <w:lang w:val="it-IT"/>
-        </w:rPr>
-      </w:pPr>
-    </w:p>
-    <w:p>
-      <w:pPr>
-        <w:pStyle w:val="Standard"/>
-        <w:rPr>
-          <w:rFonts w:asciiTheme="minorHAnsi" w:hAnsiTheme="minorHAnsi" w:cstheme="minorHAnsi"/>
-          <w:sz w:val="28"/>
-          <w:szCs w:val="28"/>
-          <w:lang w:val="it-IT"/>
-        </w:rPr>
-      </w:pPr>
-    </w:p>
-    <w:p>
-      <w:pPr>
-        <w:pStyle w:val="Standard"/>
-        <w:rPr>
-          <w:rFonts w:asciiTheme="minorHAnsi" w:hAnsiTheme="minorHAnsi" w:cstheme="minorHAnsi"/>
-          <w:sz w:val="28"/>
-          <w:szCs w:val="28"/>
-          <w:lang w:val="it-IT"/>
-        </w:rPr>
-      </w:pPr>
       <w:bookmarkStart w:id="0" w:name="_GoBack"/>
       <w:bookmarkEnd w:id="0"/>
+    </w:p>
+    <w:p>
+      <w:pPr>
+        <w:pStyle w:val="Standard"/>
+        <w:rPr>
+          <w:rFonts w:asciiTheme="minorHAnsi" w:hAnsiTheme="minorHAnsi" w:cstheme="minorHAnsi"/>
+          <w:sz w:val="28"/>
+          <w:szCs w:val="28"/>
+          <w:lang w:val="it-IT"/>
+        </w:rPr>
+      </w:pPr>
       <w:r>
         <w:lastRenderedPageBreak/>
         <w:t xml:space="preserve"> </w:t>
@@ -6945,6 +6930,33 @@
             </a:graphic>
           </wp:inline>
         </w:drawing>
+      </w:r>
+    </w:p>
+    <w:p>
+      <w:pPr>
+        <w:tabs>
+          <w:tab w:val="left" w:pos="6152"/>
+        </w:tabs>
+        <w:rPr>
+          <w:lang w:eastAsia="zh-CN" w:bidi="hi-IN"/>
+        </w:rPr>
+      </w:pPr>
+    </w:p>
+    <w:p>
+      <w:pPr>
+        <w:tabs>
+          <w:tab w:val="left" w:pos="6152"/>
+        </w:tabs>
+        <w:rPr>
+          <w:lang w:eastAsia="zh-CN" w:bidi="hi-IN"/>
+        </w:rPr>
+      </w:pPr>
+      <w:r>
+        <w:rPr>
+          <w:lang w:eastAsia="zh-CN" w:bidi="hi-IN"/>
+        </w:rPr>
+        <w:lastRenderedPageBreak/>
+        <w:t xml:space="preserve">//aggiungere alla funzione giocaScommessa() il parametro schema di scommessa </w:t>
       </w:r>
     </w:p>
     <w:sectPr>

</xml_diff>

<commit_message>
google maps con due sedi
</commit_message>
<xml_diff>
--- a/Documentazione/INGSW-MazzottaAvolio.docx
+++ b/Documentazione/INGSW-MazzottaAvolio.docx
@@ -746,15 +746,7 @@
           <w:sz w:val="28"/>
         </w:rPr>
         <w:tab/>
-        <w:t xml:space="preserve"> </w:t>
-      </w:r>
-      <w:bookmarkStart w:id="0" w:name="_GoBack"/>
-      <w:bookmarkEnd w:id="0"/>
-      <w:r>
-        <w:rPr>
-          <w:sz w:val="28"/>
-        </w:rPr>
-        <w:t>5</w:t>
+        <w:t xml:space="preserve"> 5</w:t>
       </w:r>
     </w:p>
     <w:p>
@@ -2365,6 +2357,20 @@
         <w:rPr>
           <w:sz w:val="28"/>
         </w:rPr>
+        <w:t xml:space="preserve"> e </w:t>
+      </w:r>
+      <w:proofErr w:type="spellStart"/>
+      <w:r>
+        <w:rPr>
+          <w:sz w:val="28"/>
+        </w:rPr>
+        <w:t>GoogleMaps</w:t>
+      </w:r>
+      <w:proofErr w:type="spellEnd"/>
+      <w:r>
+        <w:rPr>
+          <w:sz w:val="28"/>
+        </w:rPr>
         <w:tab/>
       </w:r>
       <w:r>
@@ -2401,19 +2407,6 @@
         <w:rPr>
           <w:sz w:val="28"/>
         </w:rPr>
-        <w:tab/>
-      </w:r>
-      <w:r>
-        <w:rPr>
-          <w:sz w:val="28"/>
-        </w:rPr>
-        <w:tab/>
-      </w:r>
-      <w:r>
-        <w:rPr>
-          <w:sz w:val="28"/>
-        </w:rPr>
-        <w:tab/>
         <w:t>42</w:t>
       </w:r>
     </w:p>
@@ -2921,7 +2914,19 @@
         <w:rPr>
           <w:sz w:val="28"/>
         </w:rPr>
-        <w:t xml:space="preserve"> consente di creare un account personale associando a quest’ultimo una carta di credito che verrà utilizzata per versare e/o prelevare denaro dal conto. Una volta in possesso dell’account, il giocatore può finalmente accedere al sito tramite le credenziali da lui inserite al momento della registrazione. </w:t>
+        <w:t xml:space="preserve"> consente di creare un account personale associando a quest’ultimo una carta di credito che verrà utilizzata per versare e/o prelevare denaro dal conto. Una volta in possesso dell’account, il giocatore può finalmente accedere al sito tramite </w:t>
+      </w:r>
+      <w:r>
+        <w:rPr>
+          <w:sz w:val="28"/>
+        </w:rPr>
+        <w:t>le credenziali da lui inserite ne</w:t>
+      </w:r>
+      <w:r>
+        <w:rPr>
+          <w:sz w:val="28"/>
+        </w:rPr>
+        <w:t xml:space="preserve">l momento della registrazione. </w:t>
       </w:r>
       <w:r>
         <w:rPr>
@@ -2992,7 +2997,6 @@
           <w:sz w:val="32"/>
           <w:szCs w:val="32"/>
         </w:rPr>
-        <w:lastRenderedPageBreak/>
         <w:t>1.4 Alcuni screenshot durante l’utilizzo</w:t>
       </w:r>
     </w:p>
@@ -3503,23 +3507,6 @@
     </w:p>
     <w:p>
       <w:pPr>
-        <w:pStyle w:val="Paragrafoelenco"/>
-        <w:rPr>
-          <w:sz w:val="28"/>
-        </w:rPr>
-      </w:pPr>
-    </w:p>
-    <w:p>
-      <w:pPr>
-        <w:pStyle w:val="Paragrafoelenco"/>
-        <w:rPr>
-          <w:sz w:val="28"/>
-        </w:rPr>
-      </w:pPr>
-    </w:p>
-    <w:p>
-      <w:pPr>
-        <w:pStyle w:val="Paragrafoelenco"/>
         <w:rPr>
           <w:sz w:val="28"/>
         </w:rPr>
@@ -13772,6 +13759,7 @@
           <w:sz w:val="40"/>
           <w:szCs w:val="40"/>
         </w:rPr>
+        <w:lastRenderedPageBreak/>
         <w:t xml:space="preserve"> Contratti e operazioni</w:t>
       </w:r>
     </w:p>
@@ -13877,7 +13865,6 @@
           <w:b/>
           <w:sz w:val="28"/>
         </w:rPr>
-        <w:lastRenderedPageBreak/>
         <w:t xml:space="preserve">Riferimenti: </w:t>
       </w:r>
     </w:p>
@@ -14353,6 +14340,7 @@
           <w:b/>
           <w:sz w:val="28"/>
         </w:rPr>
+        <w:lastRenderedPageBreak/>
         <w:t>Operazione</w:t>
       </w:r>
       <w:r>
@@ -14465,7 +14453,6 @@
           <w:sz w:val="28"/>
           <w:szCs w:val="28"/>
         </w:rPr>
-        <w:lastRenderedPageBreak/>
         <w:t>Post-condizioni:</w:t>
       </w:r>
     </w:p>
@@ -14936,6 +14923,7 @@
         <w:rPr>
           <w:sz w:val="32"/>
         </w:rPr>
+        <w:lastRenderedPageBreak/>
         <w:t>5.</w:t>
       </w:r>
       <w:r>
@@ -15402,7 +15390,6 @@
           <w:b/>
           <w:sz w:val="28"/>
         </w:rPr>
-        <w:lastRenderedPageBreak/>
         <w:t>Operazione</w:t>
       </w:r>
       <w:r>
@@ -15895,6 +15882,7 @@
         <w:rPr>
           <w:sz w:val="32"/>
         </w:rPr>
+        <w:lastRenderedPageBreak/>
         <w:t xml:space="preserve">5.3 contratti e operazioni </w:t>
       </w:r>
       <w:r>
@@ -17091,6 +17079,7 @@
         <w:rPr>
           <w:sz w:val="40"/>
         </w:rPr>
+        <w:lastRenderedPageBreak/>
         <w:t>ArchitettuR</w:t>
       </w:r>
       <w:r>
@@ -17114,7 +17103,6 @@
         <w:rPr>
           <w:noProof/>
         </w:rPr>
-        <w:lastRenderedPageBreak/>
         <w:drawing>
           <wp:inline distT="0" distB="0" distL="0" distR="0" wp14:anchorId="1A9E3AF7" wp14:editId="6E47DA95">
             <wp:extent cx="6120130" cy="7646596"/>
@@ -17180,6 +17168,7 @@
         <w:rPr>
           <w:sz w:val="40"/>
         </w:rPr>
+        <w:lastRenderedPageBreak/>
         <w:t>IMPLEMENTAZIONE</w:t>
       </w:r>
     </w:p>
@@ -17195,7 +17184,6 @@
         <w:rPr>
           <w:sz w:val="32"/>
         </w:rPr>
-        <w:lastRenderedPageBreak/>
         <w:t>7</w:t>
       </w:r>
       <w:r>
@@ -17430,6 +17418,7 @@
         <w:rPr>
           <w:sz w:val="28"/>
         </w:rPr>
+        <w:lastRenderedPageBreak/>
         <w:t>L’insieme delle operazioni che si possono effettuare sulle entità del database è contenuto nelle interfacce che risiedono nel package “</w:t>
       </w:r>
       <w:proofErr w:type="spellStart"/>
@@ -17457,7 +17446,6 @@
         <w:rPr>
           <w:sz w:val="28"/>
         </w:rPr>
-        <w:lastRenderedPageBreak/>
         <w:t>Le classi che implemento concretamente queste operazioni, invece, risiedono nel package “</w:t>
       </w:r>
       <w:proofErr w:type="spellStart"/>
@@ -17918,6 +17906,7 @@
         <w:rPr>
           <w:sz w:val="32"/>
         </w:rPr>
+        <w:lastRenderedPageBreak/>
         <w:t>7</w:t>
       </w:r>
       <w:r>
@@ -17943,7 +17932,6 @@
         <w:rPr>
           <w:sz w:val="28"/>
         </w:rPr>
-        <w:lastRenderedPageBreak/>
         <w:t>La parte web prevede un insieme di pagine che racchiudono la parte front-end del nostro sistema. Nell’implementazione delle pagine è stata posta l’attenzione sui vari aspetti che caratterizzano l’interfaccia front-end: dinamicità e stile.</w:t>
       </w:r>
     </w:p>
@@ -18246,6 +18234,12 @@
         </w:rPr>
         <w:t>L’API football-data-org</w:t>
       </w:r>
+      <w:r>
+        <w:rPr>
+          <w:sz w:val="32"/>
+        </w:rPr>
+        <w:t xml:space="preserve"> e google maps</w:t>
+      </w:r>
     </w:p>
     <w:p>
       <w:pPr>
@@ -18309,6 +18303,61 @@
         </w:rPr>
         <w:t>.</w:t>
       </w:r>
+      <w:r>
+        <w:rPr>
+          <w:sz w:val="28"/>
+        </w:rPr>
+        <w:br/>
+      </w:r>
+      <w:proofErr w:type="spellStart"/>
+      <w:r>
+        <w:rPr>
+          <w:sz w:val="28"/>
+        </w:rPr>
+        <w:t>CryptoBet</w:t>
+      </w:r>
+      <w:proofErr w:type="spellEnd"/>
+      <w:r>
+        <w:rPr>
+          <w:sz w:val="28"/>
+        </w:rPr>
+        <w:t xml:space="preserve"> fa uso inoltre di un’altra API che è quella di </w:t>
+      </w:r>
+      <w:proofErr w:type="spellStart"/>
+      <w:r>
+        <w:rPr>
+          <w:sz w:val="28"/>
+        </w:rPr>
+        <w:t>GoogleMaps</w:t>
+      </w:r>
+      <w:proofErr w:type="spellEnd"/>
+      <w:r>
+        <w:rPr>
+          <w:sz w:val="28"/>
+        </w:rPr>
+        <w:t xml:space="preserve">. </w:t>
+      </w:r>
+      <w:bookmarkStart w:id="0" w:name="_GoBack"/>
+      <w:bookmarkEnd w:id="0"/>
+      <w:r>
+        <w:rPr>
+          <w:sz w:val="28"/>
+        </w:rPr>
+        <w:t xml:space="preserve">Tramite una mappa, inserita nella pagina relativa alle informazioni varie, il cliente può inserire </w:t>
+      </w:r>
+      <w:r>
+        <w:rPr>
+          <w:sz w:val="28"/>
+        </w:rPr>
+        <w:t>il suo luogo di partenza e visualizzare il percorso minimo per raggiungere il più vicino dei nostri ‘ipotetici’ negozi scommesse.</w:t>
+      </w:r>
+    </w:p>
+    <w:p>
+      <w:pPr>
+        <w:rPr>
+          <w:sz w:val="28"/>
+        </w:rPr>
+      </w:pPr>
     </w:p>
     <w:p>
       <w:pPr>
@@ -18542,7 +18591,6 @@
           <w:szCs w:val="40"/>
           <w:lang w:eastAsia="zh-CN" w:bidi="hi-IN"/>
         </w:rPr>
-        <w:lastRenderedPageBreak/>
         <w:t xml:space="preserve">8 IL glossario </w:t>
       </w:r>
     </w:p>
@@ -18855,7 +18903,16 @@
           <w:szCs w:val="28"/>
           <w:lang w:eastAsia="zh-CN" w:bidi="hi-IN"/>
         </w:rPr>
-        <w:t>vincita potenziale, dove X è calcolato come (numero di partite * 4). Es. Se il numero esiti è pari a 4 -&gt; bonus = 0. Se il numero esiti è pari a 7 -&gt; bonus = 28% della vincita potenziale.</w:t>
+        <w:t xml:space="preserve">vincita potenziale, dove X è calcolato come (numero di partite * </w:t>
+      </w:r>
+      <w:r>
+        <w:rPr>
+          <w:sz w:val="28"/>
+          <w:szCs w:val="28"/>
+          <w:lang w:eastAsia="zh-CN" w:bidi="hi-IN"/>
+        </w:rPr>
+        <w:lastRenderedPageBreak/>
+        <w:t>4). Es. Se il numero esiti è pari a 4 -&gt; bonus = 0. Se il numero esiti è pari a 7 -&gt; bonus = 28% della vincita potenziale.</w:t>
       </w:r>
     </w:p>
     <w:sectPr>
@@ -18923,7 +18980,7 @@
           <w:rPr>
             <w:noProof/>
           </w:rPr>
-          <w:t>27</w:t>
+          <w:t>42</w:t>
         </w:r>
         <w:r>
           <w:fldChar w:fldCharType="end"/>
@@ -20914,6 +20971,146 @@
     </w:lvl>
   </w:abstractNum>
   <w:abstractNum w:abstractNumId="22" w15:restartNumberingAfterBreak="0">
+    <w:nsid w:val="28352BEB"/>
+    <w:multiLevelType w:val="hybridMultilevel"/>
+    <w:tmpl w:val="1FDEEBA6"/>
+    <w:lvl w:ilvl="0" w:tplc="E5162FFC">
+      <w:start w:val="1"/>
+      <w:numFmt w:val="bullet"/>
+      <w:lvlText w:val="•"/>
+      <w:lvlJc w:val="left"/>
+      <w:pPr>
+        <w:tabs>
+          <w:tab w:val="num" w:pos="720"/>
+        </w:tabs>
+        <w:ind w:left="720" w:hanging="360"/>
+      </w:pPr>
+      <w:rPr>
+        <w:rFonts w:ascii="Arial" w:hAnsi="Arial" w:hint="default"/>
+      </w:rPr>
+    </w:lvl>
+    <w:lvl w:ilvl="1" w:tplc="5F244440" w:tentative="1">
+      <w:start w:val="1"/>
+      <w:numFmt w:val="bullet"/>
+      <w:lvlText w:val="•"/>
+      <w:lvlJc w:val="left"/>
+      <w:pPr>
+        <w:tabs>
+          <w:tab w:val="num" w:pos="1440"/>
+        </w:tabs>
+        <w:ind w:left="1440" w:hanging="360"/>
+      </w:pPr>
+      <w:rPr>
+        <w:rFonts w:ascii="Arial" w:hAnsi="Arial" w:hint="default"/>
+      </w:rPr>
+    </w:lvl>
+    <w:lvl w:ilvl="2" w:tplc="CBE6F5A2" w:tentative="1">
+      <w:start w:val="1"/>
+      <w:numFmt w:val="bullet"/>
+      <w:lvlText w:val="•"/>
+      <w:lvlJc w:val="left"/>
+      <w:pPr>
+        <w:tabs>
+          <w:tab w:val="num" w:pos="2160"/>
+        </w:tabs>
+        <w:ind w:left="2160" w:hanging="360"/>
+      </w:pPr>
+      <w:rPr>
+        <w:rFonts w:ascii="Arial" w:hAnsi="Arial" w:hint="default"/>
+      </w:rPr>
+    </w:lvl>
+    <w:lvl w:ilvl="3" w:tplc="0AA84DC2" w:tentative="1">
+      <w:start w:val="1"/>
+      <w:numFmt w:val="bullet"/>
+      <w:lvlText w:val="•"/>
+      <w:lvlJc w:val="left"/>
+      <w:pPr>
+        <w:tabs>
+          <w:tab w:val="num" w:pos="2880"/>
+        </w:tabs>
+        <w:ind w:left="2880" w:hanging="360"/>
+      </w:pPr>
+      <w:rPr>
+        <w:rFonts w:ascii="Arial" w:hAnsi="Arial" w:hint="default"/>
+      </w:rPr>
+    </w:lvl>
+    <w:lvl w:ilvl="4" w:tplc="A596157C" w:tentative="1">
+      <w:start w:val="1"/>
+      <w:numFmt w:val="bullet"/>
+      <w:lvlText w:val="•"/>
+      <w:lvlJc w:val="left"/>
+      <w:pPr>
+        <w:tabs>
+          <w:tab w:val="num" w:pos="3600"/>
+        </w:tabs>
+        <w:ind w:left="3600" w:hanging="360"/>
+      </w:pPr>
+      <w:rPr>
+        <w:rFonts w:ascii="Arial" w:hAnsi="Arial" w:hint="default"/>
+      </w:rPr>
+    </w:lvl>
+    <w:lvl w:ilvl="5" w:tplc="78CA466A" w:tentative="1">
+      <w:start w:val="1"/>
+      <w:numFmt w:val="bullet"/>
+      <w:lvlText w:val="•"/>
+      <w:lvlJc w:val="left"/>
+      <w:pPr>
+        <w:tabs>
+          <w:tab w:val="num" w:pos="4320"/>
+        </w:tabs>
+        <w:ind w:left="4320" w:hanging="360"/>
+      </w:pPr>
+      <w:rPr>
+        <w:rFonts w:ascii="Arial" w:hAnsi="Arial" w:hint="default"/>
+      </w:rPr>
+    </w:lvl>
+    <w:lvl w:ilvl="6" w:tplc="E1423B96" w:tentative="1">
+      <w:start w:val="1"/>
+      <w:numFmt w:val="bullet"/>
+      <w:lvlText w:val="•"/>
+      <w:lvlJc w:val="left"/>
+      <w:pPr>
+        <w:tabs>
+          <w:tab w:val="num" w:pos="5040"/>
+        </w:tabs>
+        <w:ind w:left="5040" w:hanging="360"/>
+      </w:pPr>
+      <w:rPr>
+        <w:rFonts w:ascii="Arial" w:hAnsi="Arial" w:hint="default"/>
+      </w:rPr>
+    </w:lvl>
+    <w:lvl w:ilvl="7" w:tplc="59601E94" w:tentative="1">
+      <w:start w:val="1"/>
+      <w:numFmt w:val="bullet"/>
+      <w:lvlText w:val="•"/>
+      <w:lvlJc w:val="left"/>
+      <w:pPr>
+        <w:tabs>
+          <w:tab w:val="num" w:pos="5760"/>
+        </w:tabs>
+        <w:ind w:left="5760" w:hanging="360"/>
+      </w:pPr>
+      <w:rPr>
+        <w:rFonts w:ascii="Arial" w:hAnsi="Arial" w:hint="default"/>
+      </w:rPr>
+    </w:lvl>
+    <w:lvl w:ilvl="8" w:tplc="87DC9344" w:tentative="1">
+      <w:start w:val="1"/>
+      <w:numFmt w:val="bullet"/>
+      <w:lvlText w:val="•"/>
+      <w:lvlJc w:val="left"/>
+      <w:pPr>
+        <w:tabs>
+          <w:tab w:val="num" w:pos="6480"/>
+        </w:tabs>
+        <w:ind w:left="6480" w:hanging="360"/>
+      </w:pPr>
+      <w:rPr>
+        <w:rFonts w:ascii="Arial" w:hAnsi="Arial" w:hint="default"/>
+      </w:rPr>
+    </w:lvl>
+  </w:abstractNum>
+  <w:abstractNum w:abstractNumId="23" w15:restartNumberingAfterBreak="0">
     <w:nsid w:val="2CD365C8"/>
     <w:multiLevelType w:val="multilevel"/>
     <w:tmpl w:val="FC0E735A"/>
@@ -20999,7 +21196,7 @@
       </w:pPr>
     </w:lvl>
   </w:abstractNum>
-  <w:abstractNum w:abstractNumId="23" w15:restartNumberingAfterBreak="0">
+  <w:abstractNum w:abstractNumId="24" w15:restartNumberingAfterBreak="0">
     <w:nsid w:val="309C08D6"/>
     <w:multiLevelType w:val="hybridMultilevel"/>
     <w:tmpl w:val="AEA6B132"/>
@@ -21114,7 +21311,7 @@
       </w:rPr>
     </w:lvl>
   </w:abstractNum>
-  <w:abstractNum w:abstractNumId="24" w15:restartNumberingAfterBreak="0">
+  <w:abstractNum w:abstractNumId="25" w15:restartNumberingAfterBreak="0">
     <w:nsid w:val="3490338E"/>
     <w:multiLevelType w:val="multilevel"/>
     <w:tmpl w:val="75A4ABDA"/>
@@ -21200,7 +21397,7 @@
       </w:pPr>
     </w:lvl>
   </w:abstractNum>
-  <w:abstractNum w:abstractNumId="25" w15:restartNumberingAfterBreak="0">
+  <w:abstractNum w:abstractNumId="26" w15:restartNumberingAfterBreak="0">
     <w:nsid w:val="35D559EF"/>
     <w:multiLevelType w:val="multilevel"/>
     <w:tmpl w:val="EA74F7A6"/>
@@ -21304,7 +21501,7 @@
       </w:rPr>
     </w:lvl>
   </w:abstractNum>
-  <w:abstractNum w:abstractNumId="26" w15:restartNumberingAfterBreak="0">
+  <w:abstractNum w:abstractNumId="27" w15:restartNumberingAfterBreak="0">
     <w:nsid w:val="35EF5F61"/>
     <w:multiLevelType w:val="multilevel"/>
     <w:tmpl w:val="A232D82A"/>
@@ -21394,7 +21591,7 @@
       </w:pPr>
     </w:lvl>
   </w:abstractNum>
-  <w:abstractNum w:abstractNumId="27" w15:restartNumberingAfterBreak="0">
+  <w:abstractNum w:abstractNumId="28" w15:restartNumberingAfterBreak="0">
     <w:nsid w:val="39E95B92"/>
     <w:multiLevelType w:val="multilevel"/>
     <w:tmpl w:val="6168514C"/>
@@ -21498,7 +21695,7 @@
       </w:rPr>
     </w:lvl>
   </w:abstractNum>
-  <w:abstractNum w:abstractNumId="28" w15:restartNumberingAfterBreak="0">
+  <w:abstractNum w:abstractNumId="29" w15:restartNumberingAfterBreak="0">
     <w:nsid w:val="3C8042A3"/>
     <w:multiLevelType w:val="multilevel"/>
     <w:tmpl w:val="32764032"/>
@@ -21584,7 +21781,7 @@
       </w:pPr>
     </w:lvl>
   </w:abstractNum>
-  <w:abstractNum w:abstractNumId="29" w15:restartNumberingAfterBreak="0">
+  <w:abstractNum w:abstractNumId="30" w15:restartNumberingAfterBreak="0">
     <w:nsid w:val="3CBF1B21"/>
     <w:multiLevelType w:val="multilevel"/>
     <w:tmpl w:val="CD3069EA"/>
@@ -21670,7 +21867,7 @@
       </w:pPr>
     </w:lvl>
   </w:abstractNum>
-  <w:abstractNum w:abstractNumId="30" w15:restartNumberingAfterBreak="0">
+  <w:abstractNum w:abstractNumId="31" w15:restartNumberingAfterBreak="0">
     <w:nsid w:val="430312BB"/>
     <w:multiLevelType w:val="multilevel"/>
     <w:tmpl w:val="646C151C"/>
@@ -21756,7 +21953,7 @@
       </w:pPr>
     </w:lvl>
   </w:abstractNum>
-  <w:abstractNum w:abstractNumId="31" w15:restartNumberingAfterBreak="0">
+  <w:abstractNum w:abstractNumId="32" w15:restartNumberingAfterBreak="0">
     <w:nsid w:val="441D470A"/>
     <w:multiLevelType w:val="hybridMultilevel"/>
     <w:tmpl w:val="9BC20B4E"/>
@@ -21869,7 +22066,7 @@
       </w:rPr>
     </w:lvl>
   </w:abstractNum>
-  <w:abstractNum w:abstractNumId="32" w15:restartNumberingAfterBreak="0">
+  <w:abstractNum w:abstractNumId="33" w15:restartNumberingAfterBreak="0">
     <w:nsid w:val="468B7A0D"/>
     <w:multiLevelType w:val="multilevel"/>
     <w:tmpl w:val="40E4E6BE"/>
@@ -21959,7 +22156,7 @@
       </w:pPr>
     </w:lvl>
   </w:abstractNum>
-  <w:abstractNum w:abstractNumId="33" w15:restartNumberingAfterBreak="0">
+  <w:abstractNum w:abstractNumId="34" w15:restartNumberingAfterBreak="0">
     <w:nsid w:val="48773D04"/>
     <w:multiLevelType w:val="multilevel"/>
     <w:tmpl w:val="E3CED3AC"/>
@@ -22045,7 +22242,7 @@
       </w:pPr>
     </w:lvl>
   </w:abstractNum>
-  <w:abstractNum w:abstractNumId="34" w15:restartNumberingAfterBreak="0">
+  <w:abstractNum w:abstractNumId="35" w15:restartNumberingAfterBreak="0">
     <w:nsid w:val="4B705D2A"/>
     <w:multiLevelType w:val="hybridMultilevel"/>
     <w:tmpl w:val="A46AE2BE"/>
@@ -22131,7 +22328,7 @@
       </w:pPr>
     </w:lvl>
   </w:abstractNum>
-  <w:abstractNum w:abstractNumId="35" w15:restartNumberingAfterBreak="0">
+  <w:abstractNum w:abstractNumId="36" w15:restartNumberingAfterBreak="0">
     <w:nsid w:val="508A0C66"/>
     <w:multiLevelType w:val="hybridMultilevel"/>
     <w:tmpl w:val="8FF42B98"/>
@@ -22217,7 +22414,7 @@
       </w:pPr>
     </w:lvl>
   </w:abstractNum>
-  <w:abstractNum w:abstractNumId="36" w15:restartNumberingAfterBreak="0">
+  <w:abstractNum w:abstractNumId="37" w15:restartNumberingAfterBreak="0">
     <w:nsid w:val="511B3689"/>
     <w:multiLevelType w:val="multilevel"/>
     <w:tmpl w:val="E7C052AA"/>
@@ -22321,7 +22518,7 @@
       </w:rPr>
     </w:lvl>
   </w:abstractNum>
-  <w:abstractNum w:abstractNumId="37" w15:restartNumberingAfterBreak="0">
+  <w:abstractNum w:abstractNumId="38" w15:restartNumberingAfterBreak="0">
     <w:nsid w:val="522A68C8"/>
     <w:multiLevelType w:val="multilevel"/>
     <w:tmpl w:val="035EA1C4"/>
@@ -22410,7 +22607,7 @@
       </w:pPr>
     </w:lvl>
   </w:abstractNum>
-  <w:abstractNum w:abstractNumId="38" w15:restartNumberingAfterBreak="0">
+  <w:abstractNum w:abstractNumId="39" w15:restartNumberingAfterBreak="0">
     <w:nsid w:val="536B6656"/>
     <w:multiLevelType w:val="multilevel"/>
     <w:tmpl w:val="608A1766"/>
@@ -22496,7 +22693,7 @@
       </w:pPr>
     </w:lvl>
   </w:abstractNum>
-  <w:abstractNum w:abstractNumId="39" w15:restartNumberingAfterBreak="0">
+  <w:abstractNum w:abstractNumId="40" w15:restartNumberingAfterBreak="0">
     <w:nsid w:val="54C97355"/>
     <w:multiLevelType w:val="multilevel"/>
     <w:tmpl w:val="895AB880"/>
@@ -22582,7 +22779,7 @@
       </w:pPr>
     </w:lvl>
   </w:abstractNum>
-  <w:abstractNum w:abstractNumId="40" w15:restartNumberingAfterBreak="0">
+  <w:abstractNum w:abstractNumId="41" w15:restartNumberingAfterBreak="0">
     <w:nsid w:val="58E642C8"/>
     <w:multiLevelType w:val="multilevel"/>
     <w:tmpl w:val="7D4C58CE"/>
@@ -22686,7 +22883,7 @@
       </w:rPr>
     </w:lvl>
   </w:abstractNum>
-  <w:abstractNum w:abstractNumId="41" w15:restartNumberingAfterBreak="0">
+  <w:abstractNum w:abstractNumId="42" w15:restartNumberingAfterBreak="0">
     <w:nsid w:val="59BE0DF4"/>
     <w:multiLevelType w:val="multilevel"/>
     <w:tmpl w:val="E2905B4A"/>
@@ -22772,7 +22969,7 @@
       </w:pPr>
     </w:lvl>
   </w:abstractNum>
-  <w:abstractNum w:abstractNumId="42" w15:restartNumberingAfterBreak="0">
+  <w:abstractNum w:abstractNumId="43" w15:restartNumberingAfterBreak="0">
     <w:nsid w:val="5A5A7A17"/>
     <w:multiLevelType w:val="hybridMultilevel"/>
     <w:tmpl w:val="3D5206C8"/>
@@ -22885,7 +23082,7 @@
       </w:rPr>
     </w:lvl>
   </w:abstractNum>
-  <w:abstractNum w:abstractNumId="43" w15:restartNumberingAfterBreak="0">
+  <w:abstractNum w:abstractNumId="44" w15:restartNumberingAfterBreak="0">
     <w:nsid w:val="64C40B3B"/>
     <w:multiLevelType w:val="multilevel"/>
     <w:tmpl w:val="D9BE06DC"/>
@@ -22975,7 +23172,7 @@
       </w:pPr>
     </w:lvl>
   </w:abstractNum>
-  <w:abstractNum w:abstractNumId="44" w15:restartNumberingAfterBreak="0">
+  <w:abstractNum w:abstractNumId="45" w15:restartNumberingAfterBreak="0">
     <w:nsid w:val="693263A8"/>
     <w:multiLevelType w:val="multilevel"/>
     <w:tmpl w:val="FDDA2FF8"/>
@@ -23061,7 +23258,7 @@
       </w:pPr>
     </w:lvl>
   </w:abstractNum>
-  <w:abstractNum w:abstractNumId="45" w15:restartNumberingAfterBreak="0">
+  <w:abstractNum w:abstractNumId="46" w15:restartNumberingAfterBreak="0">
     <w:nsid w:val="69FD6738"/>
     <w:multiLevelType w:val="multilevel"/>
     <w:tmpl w:val="FDDA2FF8"/>
@@ -23147,7 +23344,7 @@
       </w:pPr>
     </w:lvl>
   </w:abstractNum>
-  <w:abstractNum w:abstractNumId="46" w15:restartNumberingAfterBreak="0">
+  <w:abstractNum w:abstractNumId="47" w15:restartNumberingAfterBreak="0">
     <w:nsid w:val="6AAD4038"/>
     <w:multiLevelType w:val="multilevel"/>
     <w:tmpl w:val="E9BA08A4"/>
@@ -23233,7 +23430,7 @@
       </w:pPr>
     </w:lvl>
   </w:abstractNum>
-  <w:abstractNum w:abstractNumId="47" w15:restartNumberingAfterBreak="0">
+  <w:abstractNum w:abstractNumId="48" w15:restartNumberingAfterBreak="0">
     <w:nsid w:val="6AF61FFE"/>
     <w:multiLevelType w:val="multilevel"/>
     <w:tmpl w:val="359292BC"/>
@@ -23337,7 +23534,7 @@
       </w:rPr>
     </w:lvl>
   </w:abstractNum>
-  <w:abstractNum w:abstractNumId="48" w15:restartNumberingAfterBreak="0">
+  <w:abstractNum w:abstractNumId="49" w15:restartNumberingAfterBreak="0">
     <w:nsid w:val="6B7817A6"/>
     <w:multiLevelType w:val="multilevel"/>
     <w:tmpl w:val="F35EDEC4"/>
@@ -23427,7 +23624,7 @@
       </w:pPr>
     </w:lvl>
   </w:abstractNum>
-  <w:abstractNum w:abstractNumId="49" w15:restartNumberingAfterBreak="0">
+  <w:abstractNum w:abstractNumId="50" w15:restartNumberingAfterBreak="0">
     <w:nsid w:val="6F456E92"/>
     <w:multiLevelType w:val="multilevel"/>
     <w:tmpl w:val="895AB880"/>
@@ -23513,7 +23710,7 @@
       </w:pPr>
     </w:lvl>
   </w:abstractNum>
-  <w:abstractNum w:abstractNumId="50" w15:restartNumberingAfterBreak="0">
+  <w:abstractNum w:abstractNumId="51" w15:restartNumberingAfterBreak="0">
     <w:nsid w:val="719956C9"/>
     <w:multiLevelType w:val="hybridMultilevel"/>
     <w:tmpl w:val="54D269CE"/>
@@ -23626,7 +23823,7 @@
       </w:rPr>
     </w:lvl>
   </w:abstractNum>
-  <w:abstractNum w:abstractNumId="51" w15:restartNumberingAfterBreak="0">
+  <w:abstractNum w:abstractNumId="52" w15:restartNumberingAfterBreak="0">
     <w:nsid w:val="735B3BC5"/>
     <w:multiLevelType w:val="hybridMultilevel"/>
     <w:tmpl w:val="8C7AC800"/>
@@ -23739,7 +23936,7 @@
       </w:rPr>
     </w:lvl>
   </w:abstractNum>
-  <w:abstractNum w:abstractNumId="52" w15:restartNumberingAfterBreak="0">
+  <w:abstractNum w:abstractNumId="53" w15:restartNumberingAfterBreak="0">
     <w:nsid w:val="786503DC"/>
     <w:multiLevelType w:val="multilevel"/>
     <w:tmpl w:val="FDDA2FF8"/>
@@ -23825,7 +24022,7 @@
       </w:pPr>
     </w:lvl>
   </w:abstractNum>
-  <w:abstractNum w:abstractNumId="53" w15:restartNumberingAfterBreak="0">
+  <w:abstractNum w:abstractNumId="54" w15:restartNumberingAfterBreak="0">
     <w:nsid w:val="795E6916"/>
     <w:multiLevelType w:val="hybridMultilevel"/>
     <w:tmpl w:val="8F869A7C"/>
@@ -23911,7 +24108,7 @@
       </w:pPr>
     </w:lvl>
   </w:abstractNum>
-  <w:abstractNum w:abstractNumId="54" w15:restartNumberingAfterBreak="0">
+  <w:abstractNum w:abstractNumId="55" w15:restartNumberingAfterBreak="0">
     <w:nsid w:val="7C175947"/>
     <w:multiLevelType w:val="multilevel"/>
     <w:tmpl w:val="9FA4DC2A"/>
@@ -24002,7 +24199,7 @@
       </w:pPr>
     </w:lvl>
   </w:abstractNum>
-  <w:abstractNum w:abstractNumId="55" w15:restartNumberingAfterBreak="0">
+  <w:abstractNum w:abstractNumId="56" w15:restartNumberingAfterBreak="0">
     <w:nsid w:val="7D6676F2"/>
     <w:multiLevelType w:val="hybridMultilevel"/>
     <w:tmpl w:val="C3F2B5AE"/>
@@ -24115,7 +24312,7 @@
       </w:rPr>
     </w:lvl>
   </w:abstractNum>
-  <w:abstractNum w:abstractNumId="56" w15:restartNumberingAfterBreak="0">
+  <w:abstractNum w:abstractNumId="57" w15:restartNumberingAfterBreak="0">
     <w:nsid w:val="7D7A0BDE"/>
     <w:multiLevelType w:val="multilevel"/>
     <w:tmpl w:val="E448557C"/>
@@ -24201,7 +24398,7 @@
       </w:pPr>
     </w:lvl>
   </w:abstractNum>
-  <w:abstractNum w:abstractNumId="57" w15:restartNumberingAfterBreak="0">
+  <w:abstractNum w:abstractNumId="58" w15:restartNumberingAfterBreak="0">
     <w:nsid w:val="7EFF4E45"/>
     <w:multiLevelType w:val="hybridMultilevel"/>
     <w:tmpl w:val="02942D8E"/>
@@ -24314,7 +24511,7 @@
       </w:rPr>
     </w:lvl>
   </w:abstractNum>
-  <w:abstractNum w:abstractNumId="58" w15:restartNumberingAfterBreak="0">
+  <w:abstractNum w:abstractNumId="59" w15:restartNumberingAfterBreak="0">
     <w:nsid w:val="7F4143EB"/>
     <w:multiLevelType w:val="multilevel"/>
     <w:tmpl w:val="9C6E9F16"/>
@@ -24401,7 +24598,7 @@
     </w:lvl>
   </w:abstractNum>
   <w:num w:numId="1">
-    <w:abstractNumId w:val="36"/>
+    <w:abstractNumId w:val="37"/>
   </w:num>
   <w:num w:numId="2">
     <w:abstractNumId w:val="19"/>
@@ -24497,19 +24694,19 @@
     </w:lvlOverride>
   </w:num>
   <w:num w:numId="6">
-    <w:abstractNumId w:val="57"/>
+    <w:abstractNumId w:val="58"/>
   </w:num>
   <w:num w:numId="7">
-    <w:abstractNumId w:val="47"/>
+    <w:abstractNumId w:val="48"/>
   </w:num>
   <w:num w:numId="8">
-    <w:abstractNumId w:val="32"/>
+    <w:abstractNumId w:val="33"/>
   </w:num>
   <w:num w:numId="9">
     <w:abstractNumId w:val="1"/>
   </w:num>
   <w:num w:numId="10">
-    <w:abstractNumId w:val="33"/>
+    <w:abstractNumId w:val="34"/>
   </w:num>
   <w:num w:numId="11">
     <w:abstractNumId w:val="12"/>
@@ -24521,43 +24718,43 @@
     <w:abstractNumId w:val="11"/>
   </w:num>
   <w:num w:numId="14">
-    <w:abstractNumId w:val="30"/>
+    <w:abstractNumId w:val="31"/>
   </w:num>
   <w:num w:numId="15">
-    <w:abstractNumId w:val="48"/>
+    <w:abstractNumId w:val="49"/>
   </w:num>
   <w:num w:numId="16">
     <w:abstractNumId w:val="21"/>
   </w:num>
   <w:num w:numId="17">
-    <w:abstractNumId w:val="26"/>
+    <w:abstractNumId w:val="27"/>
   </w:num>
   <w:num w:numId="18">
-    <w:abstractNumId w:val="22"/>
+    <w:abstractNumId w:val="23"/>
   </w:num>
   <w:num w:numId="19">
-    <w:abstractNumId w:val="44"/>
+    <w:abstractNumId w:val="45"/>
   </w:num>
   <w:num w:numId="20">
     <w:abstractNumId w:val="16"/>
   </w:num>
   <w:num w:numId="21">
-    <w:abstractNumId w:val="54"/>
+    <w:abstractNumId w:val="55"/>
   </w:num>
   <w:num w:numId="22">
     <w:abstractNumId w:val="18"/>
   </w:num>
   <w:num w:numId="23">
-    <w:abstractNumId w:val="45"/>
+    <w:abstractNumId w:val="46"/>
   </w:num>
   <w:num w:numId="24">
-    <w:abstractNumId w:val="52"/>
+    <w:abstractNumId w:val="53"/>
   </w:num>
   <w:num w:numId="25">
     <w:abstractNumId w:val="4"/>
   </w:num>
   <w:num w:numId="26">
-    <w:abstractNumId w:val="24"/>
+    <w:abstractNumId w:val="25"/>
   </w:num>
   <w:num w:numId="27">
     <w:abstractNumId w:val="10"/>
@@ -24566,25 +24763,25 @@
     <w:abstractNumId w:val="14"/>
   </w:num>
   <w:num w:numId="29">
-    <w:abstractNumId w:val="25"/>
+    <w:abstractNumId w:val="26"/>
   </w:num>
   <w:num w:numId="30">
-    <w:abstractNumId w:val="27"/>
+    <w:abstractNumId w:val="28"/>
   </w:num>
   <w:num w:numId="31">
     <w:abstractNumId w:val="2"/>
   </w:num>
   <w:num w:numId="32">
+    <w:abstractNumId w:val="30"/>
+  </w:num>
+  <w:num w:numId="33">
     <w:abstractNumId w:val="29"/>
   </w:num>
-  <w:num w:numId="33">
-    <w:abstractNumId w:val="28"/>
-  </w:num>
   <w:num w:numId="34">
-    <w:abstractNumId w:val="38"/>
+    <w:abstractNumId w:val="39"/>
   </w:num>
   <w:num w:numId="35">
-    <w:abstractNumId w:val="37"/>
+    <w:abstractNumId w:val="38"/>
   </w:num>
   <w:num w:numId="36">
     <w:abstractNumId w:val="6"/>
@@ -24593,7 +24790,7 @@
     <w:abstractNumId w:val="0"/>
   </w:num>
   <w:num w:numId="38">
-    <w:abstractNumId w:val="56"/>
+    <w:abstractNumId w:val="57"/>
   </w:num>
   <w:num w:numId="39">
     <w:abstractNumId w:val="8"/>
@@ -24602,61 +24799,64 @@
     <w:abstractNumId w:val="15"/>
   </w:num>
   <w:num w:numId="41">
-    <w:abstractNumId w:val="41"/>
+    <w:abstractNumId w:val="42"/>
   </w:num>
   <w:num w:numId="42">
-    <w:abstractNumId w:val="58"/>
+    <w:abstractNumId w:val="59"/>
   </w:num>
   <w:num w:numId="43">
-    <w:abstractNumId w:val="46"/>
+    <w:abstractNumId w:val="47"/>
   </w:num>
   <w:num w:numId="44">
     <w:abstractNumId w:val="17"/>
   </w:num>
   <w:num w:numId="45">
-    <w:abstractNumId w:val="39"/>
+    <w:abstractNumId w:val="40"/>
   </w:num>
   <w:num w:numId="46">
-    <w:abstractNumId w:val="40"/>
+    <w:abstractNumId w:val="41"/>
   </w:num>
   <w:num w:numId="47">
-    <w:abstractNumId w:val="23"/>
+    <w:abstractNumId w:val="24"/>
   </w:num>
   <w:num w:numId="48">
-    <w:abstractNumId w:val="31"/>
+    <w:abstractNumId w:val="32"/>
   </w:num>
   <w:num w:numId="49">
-    <w:abstractNumId w:val="55"/>
+    <w:abstractNumId w:val="56"/>
   </w:num>
   <w:num w:numId="50">
-    <w:abstractNumId w:val="50"/>
+    <w:abstractNumId w:val="51"/>
   </w:num>
   <w:num w:numId="51">
-    <w:abstractNumId w:val="42"/>
+    <w:abstractNumId w:val="43"/>
   </w:num>
   <w:num w:numId="52">
     <w:abstractNumId w:val="20"/>
   </w:num>
   <w:num w:numId="53">
-    <w:abstractNumId w:val="51"/>
+    <w:abstractNumId w:val="52"/>
   </w:num>
   <w:num w:numId="54">
-    <w:abstractNumId w:val="34"/>
+    <w:abstractNumId w:val="35"/>
   </w:num>
   <w:num w:numId="55">
-    <w:abstractNumId w:val="35"/>
+    <w:abstractNumId w:val="36"/>
   </w:num>
   <w:num w:numId="56">
-    <w:abstractNumId w:val="53"/>
+    <w:abstractNumId w:val="54"/>
   </w:num>
   <w:num w:numId="57">
     <w:abstractNumId w:val="13"/>
   </w:num>
   <w:num w:numId="58">
-    <w:abstractNumId w:val="49"/>
+    <w:abstractNumId w:val="50"/>
   </w:num>
   <w:num w:numId="59">
-    <w:abstractNumId w:val="43"/>
+    <w:abstractNumId w:val="44"/>
+  </w:num>
+  <w:num w:numId="60">
+    <w:abstractNumId w:val="22"/>
   </w:num>
   <w:numIdMacAtCleanup w:val="53"/>
 </w:numbering>
@@ -25269,7 +25469,6 @@
   <w:style w:type="character" w:default="1" w:styleId="Carpredefinitoparagrafo">
     <w:name w:val="Default Paragraph Font"/>
     <w:uiPriority w:val="1"/>
-    <w:semiHidden/>
     <w:unhideWhenUsed/>
   </w:style>
   <w:style w:type="table" w:default="1" w:styleId="Tabellanormale">
@@ -26095,7 +26294,7 @@
 </file>
 
 <file path=customXml/itemProps2.xml><?xml version="1.0" encoding="utf-8"?>
-<ds:datastoreItem xmlns:ds="http://schemas.openxmlformats.org/officeDocument/2006/customXml" ds:itemID="{704954F5-DFD6-468E-B9A1-9AF2F5C80BA1}">
+<ds:datastoreItem xmlns:ds="http://schemas.openxmlformats.org/officeDocument/2006/customXml" ds:itemID="{16FCA04F-7367-4AE6-8674-DF2691266B71}">
   <ds:schemaRefs>
     <ds:schemaRef ds:uri="http://schemas.openxmlformats.org/officeDocument/2006/bibliography"/>
   </ds:schemaRefs>

</xml_diff>

<commit_message>
grassetto piè di pagina
</commit_message>
<xml_diff>
--- a/Documentazione/INGSW-MazzottaAvolio.docx
+++ b/Documentazione/INGSW-MazzottaAvolio.docx
@@ -689,21 +689,7 @@
         <w:rPr>
           <w:sz w:val="28"/>
         </w:rPr>
-        <w:t xml:space="preserve">1.4 Alcuni </w:t>
-      </w:r>
-      <w:proofErr w:type="spellStart"/>
-      <w:r>
-        <w:rPr>
-          <w:sz w:val="28"/>
-        </w:rPr>
-        <w:t>screenshot</w:t>
-      </w:r>
-      <w:proofErr w:type="spellEnd"/>
-      <w:r>
-        <w:rPr>
-          <w:sz w:val="28"/>
-        </w:rPr>
-        <w:t xml:space="preserve"> durante l’utilizzo</w:t>
+        <w:t>1.4 Alcuni screenshot durante l’utilizzo</w:t>
       </w:r>
       <w:r>
         <w:rPr>
@@ -2331,30 +2317,14 @@
         <w:rPr>
           <w:sz w:val="28"/>
         </w:rPr>
-        <w:t>API Football-data-</w:t>
-      </w:r>
-      <w:proofErr w:type="spellStart"/>
-      <w:r>
-        <w:rPr>
-          <w:sz w:val="28"/>
-        </w:rPr>
-        <w:t>org</w:t>
-      </w:r>
-      <w:proofErr w:type="spellEnd"/>
-      <w:r>
-        <w:rPr>
-          <w:sz w:val="28"/>
-        </w:rPr>
-        <w:t xml:space="preserve"> e </w:t>
-      </w:r>
-      <w:proofErr w:type="spellStart"/>
-      <w:r>
-        <w:rPr>
-          <w:sz w:val="28"/>
-        </w:rPr>
-        <w:t>GoogleMaps</w:t>
-      </w:r>
-      <w:proofErr w:type="spellEnd"/>
+        <w:t>API Football-data-org</w:t>
+      </w:r>
+      <w:r>
+        <w:rPr>
+          <w:sz w:val="28"/>
+        </w:rPr>
+        <w:t xml:space="preserve"> e GoogleMaps</w:t>
+      </w:r>
       <w:r>
         <w:rPr>
           <w:sz w:val="28"/>
@@ -2563,55 +2533,13 @@
         <w:rPr>
           <w:sz w:val="28"/>
         </w:rPr>
-        <w:t>Il nuovo sito web “</w:t>
-      </w:r>
-      <w:proofErr w:type="spellStart"/>
-      <w:r>
-        <w:rPr>
-          <w:sz w:val="28"/>
-        </w:rPr>
-        <w:t>CryptoBet</w:t>
-      </w:r>
-      <w:proofErr w:type="spellEnd"/>
-      <w:r>
-        <w:rPr>
-          <w:sz w:val="28"/>
-        </w:rPr>
-        <w:t xml:space="preserve">” </w:t>
-      </w:r>
-      <w:r>
-        <w:rPr>
-          <w:sz w:val="28"/>
-        </w:rPr>
-        <w:t xml:space="preserve">è stato sviluppato per dare la possibilità, a tutti gli amanti del mondo delle scommesse, di scommettere in piena sicurezza e con tutti gli strumenti desiderati. </w:t>
-      </w:r>
-      <w:proofErr w:type="spellStart"/>
-      <w:r>
-        <w:rPr>
-          <w:sz w:val="28"/>
-        </w:rPr>
-        <w:t>CryptoBet</w:t>
-      </w:r>
-      <w:proofErr w:type="spellEnd"/>
-      <w:r>
-        <w:rPr>
-          <w:sz w:val="28"/>
-        </w:rPr>
-        <w:t xml:space="preserve"> è stato pensato sia per coloro che, unitisi all’amministrazione, vogliono dedicarsi alla gestione e all’aggiornamento del sito, sia per coloro che, essendo amanti delle scommesse, desiderano avere un proprio account e la possibilità di sfruttarlo al meglio. </w:t>
-      </w:r>
-      <w:proofErr w:type="spellStart"/>
-      <w:r>
-        <w:rPr>
-          <w:sz w:val="28"/>
-        </w:rPr>
-        <w:t>CryptoBet</w:t>
-      </w:r>
-      <w:proofErr w:type="spellEnd"/>
-      <w:r>
-        <w:rPr>
-          <w:sz w:val="28"/>
-        </w:rPr>
-        <w:t xml:space="preserve"> individua due diverse figure, con obiettivi totalmente diversi: l’</w:t>
+        <w:t xml:space="preserve">Il nuovo sito web “CryptoBet” </w:t>
+      </w:r>
+      <w:r>
+        <w:rPr>
+          <w:sz w:val="28"/>
+        </w:rPr>
+        <w:t>è stato sviluppato per dare la possibilità, a tutti gli amanti del mondo delle scommesse, di scommettere in piena sicurezza e con tutti gli strumenti desiderati. CryptoBet è stato pensato sia per coloro che, unitisi all’amministrazione, vogliono dedicarsi alla gestione e all’aggiornamento del sito, sia per coloro che, essendo amanti delle scommesse, desiderano avere un proprio account e la possibilità di sfruttarlo al meglio. CryptoBet individua due diverse figure, con obiettivi totalmente diversi: l’</w:t>
       </w:r>
       <w:r>
         <w:rPr>
@@ -2704,21 +2632,7 @@
         <w:rPr>
           <w:sz w:val="28"/>
         </w:rPr>
-        <w:t xml:space="preserve">e di gestirlo come desidera. Per quanto riguarda la gestione, </w:t>
-      </w:r>
-      <w:proofErr w:type="spellStart"/>
-      <w:r>
-        <w:rPr>
-          <w:sz w:val="28"/>
-        </w:rPr>
-        <w:t>CryptoBet</w:t>
-      </w:r>
-      <w:proofErr w:type="spellEnd"/>
-      <w:r>
-        <w:rPr>
-          <w:sz w:val="28"/>
-        </w:rPr>
-        <w:t xml:space="preserve"> offre la possibilità di effettuare aggiornamenti riguardanti le squadre e i campionati, le partite oppure modifiche sulle quote relative alle partite</w:t>
+        <w:t>e di gestirlo come desidera. Per quanto riguarda la gestione, CryptoBet offre la possibilità di effettuare aggiornamenti riguardanti le squadre e i campionati, le partite oppure modifiche sulle quote relative alle partite</w:t>
       </w:r>
       <w:r>
         <w:rPr>
@@ -2888,21 +2802,7 @@
         <w:rPr>
           <w:sz w:val="28"/>
         </w:rPr>
-        <w:t xml:space="preserve">A tutti i nuovi clienti, </w:t>
-      </w:r>
-      <w:proofErr w:type="spellStart"/>
-      <w:r>
-        <w:rPr>
-          <w:sz w:val="28"/>
-        </w:rPr>
-        <w:t>CryptoBet</w:t>
-      </w:r>
-      <w:proofErr w:type="spellEnd"/>
-      <w:r>
-        <w:rPr>
-          <w:sz w:val="28"/>
-        </w:rPr>
-        <w:t xml:space="preserve"> consente di creare un account personale associando a quest’ultimo una carta di credito che verrà utilizzata per versare e/o prelevare denaro dal conto. Una volta in possesso dell’account, il giocatore può finalmente accedere al sito tramite </w:t>
+        <w:t xml:space="preserve">A tutti i nuovi clienti, CryptoBet consente di creare un account personale associando a quest’ultimo una carta di credito che verrà utilizzata per versare e/o prelevare denaro dal conto. Una volta in possesso dell’account, il giocatore può finalmente accedere al sito tramite </w:t>
       </w:r>
       <w:r>
         <w:rPr>
@@ -3719,21 +3619,7 @@
         <w:rPr>
           <w:sz w:val="28"/>
         </w:rPr>
-        <w:t xml:space="preserve"> che, grazie al sistema che interagisce con l’altro attore “football-data-</w:t>
-      </w:r>
-      <w:proofErr w:type="spellStart"/>
-      <w:r>
-        <w:rPr>
-          <w:sz w:val="28"/>
-        </w:rPr>
-        <w:t>org</w:t>
-      </w:r>
-      <w:proofErr w:type="spellEnd"/>
-      <w:r>
-        <w:rPr>
-          <w:sz w:val="28"/>
-        </w:rPr>
-        <w:t>”, desidera gestire le sue partite.</w:t>
+        <w:t xml:space="preserve"> che, grazie al sistema che interagisce con l’altro attore “football-data-org”, desidera gestire le sue partite.</w:t>
       </w:r>
     </w:p>
     <w:p>
@@ -3745,8 +3631,6 @@
           <w:lang w:eastAsia="zh-CN" w:bidi="hi-IN"/>
         </w:rPr>
       </w:pPr>
-      <w:bookmarkStart w:id="0" w:name="_GoBack"/>
-      <w:bookmarkEnd w:id="0"/>
     </w:p>
     <w:p>
       <w:pPr>
@@ -3768,6 +3652,8 @@
           <w:lang w:eastAsia="zh-CN" w:bidi="hi-IN"/>
         </w:rPr>
       </w:pPr>
+      <w:bookmarkStart w:id="0" w:name="_GoBack"/>
+      <w:bookmarkEnd w:id="0"/>
     </w:p>
     <w:p>
       <w:pPr>
@@ -4974,25 +4860,7 @@
           <w:szCs w:val="28"/>
           <w:lang w:val="it-IT"/>
         </w:rPr>
-        <w:t xml:space="preserve"> decide di effettuare il </w:t>
-      </w:r>
-      <w:proofErr w:type="spellStart"/>
-      <w:r>
-        <w:rPr>
-          <w:sz w:val="28"/>
-          <w:szCs w:val="28"/>
-          <w:lang w:val="it-IT"/>
-        </w:rPr>
-        <w:t>logout</w:t>
-      </w:r>
-      <w:proofErr w:type="spellEnd"/>
-      <w:r>
-        <w:rPr>
-          <w:sz w:val="28"/>
-          <w:szCs w:val="28"/>
-          <w:lang w:val="it-IT"/>
-        </w:rPr>
-        <w:t>.</w:t>
+        <w:t xml:space="preserve"> decide di effettuare il logout.</w:t>
       </w:r>
     </w:p>
     <w:p>
@@ -5029,25 +4897,7 @@
           <w:szCs w:val="28"/>
           <w:lang w:val="it-IT"/>
         </w:rPr>
-        <w:t xml:space="preserve"> che ha effettuato il </w:t>
-      </w:r>
-      <w:proofErr w:type="spellStart"/>
-      <w:r>
-        <w:rPr>
-          <w:sz w:val="28"/>
-          <w:szCs w:val="28"/>
-          <w:lang w:val="it-IT"/>
-        </w:rPr>
-        <w:t>logout</w:t>
-      </w:r>
-      <w:proofErr w:type="spellEnd"/>
-      <w:r>
-        <w:rPr>
-          <w:sz w:val="28"/>
-          <w:szCs w:val="28"/>
-          <w:lang w:val="it-IT"/>
-        </w:rPr>
-        <w:t>.</w:t>
+        <w:t xml:space="preserve"> che ha effettuato il logout.</w:t>
       </w:r>
     </w:p>
     <w:p>
@@ -5383,25 +5233,7 @@
           <w:szCs w:val="28"/>
           <w:lang w:val="it-IT"/>
         </w:rPr>
-        <w:t xml:space="preserve">Il sistema mostra un messaggio di errore ed invita il cliente ad effettuare il </w:t>
-      </w:r>
-      <w:proofErr w:type="spellStart"/>
-      <w:r>
-        <w:rPr>
-          <w:sz w:val="28"/>
-          <w:szCs w:val="28"/>
-          <w:lang w:val="it-IT"/>
-        </w:rPr>
-        <w:t>logout</w:t>
-      </w:r>
-      <w:proofErr w:type="spellEnd"/>
-      <w:r>
-        <w:rPr>
-          <w:sz w:val="28"/>
-          <w:szCs w:val="28"/>
-          <w:lang w:val="it-IT"/>
-        </w:rPr>
-        <w:t xml:space="preserve"> e a loggarsi come </w:t>
+        <w:t xml:space="preserve">Il sistema mostra un messaggio di errore ed invita il cliente ad effettuare il logout e a loggarsi come </w:t>
       </w:r>
       <w:r>
         <w:rPr>
@@ -5440,25 +5272,7 @@
           <w:szCs w:val="28"/>
           <w:lang w:val="it-IT"/>
         </w:rPr>
-        <w:t xml:space="preserve">Il cliente effettua il </w:t>
-      </w:r>
-      <w:proofErr w:type="spellStart"/>
-      <w:r>
-        <w:rPr>
-          <w:sz w:val="28"/>
-          <w:szCs w:val="28"/>
-          <w:lang w:val="it-IT"/>
-        </w:rPr>
-        <w:t>logout</w:t>
-      </w:r>
-      <w:proofErr w:type="spellEnd"/>
-      <w:r>
-        <w:rPr>
-          <w:sz w:val="28"/>
-          <w:szCs w:val="28"/>
-          <w:lang w:val="it-IT"/>
-        </w:rPr>
-        <w:t>.</w:t>
+        <w:t>Il cliente effettua il logout.</w:t>
       </w:r>
       <w:r>
         <w:rPr>
@@ -6801,19 +6615,8 @@
           <w:szCs w:val="28"/>
           <w:lang w:val="it-IT"/>
         </w:rPr>
-        <w:t>Sistema football-data-</w:t>
-      </w:r>
-      <w:proofErr w:type="spellStart"/>
-      <w:r>
-        <w:rPr>
-          <w:b/>
-          <w:sz w:val="28"/>
-          <w:szCs w:val="28"/>
-          <w:lang w:val="it-IT"/>
-        </w:rPr>
-        <w:t>org</w:t>
-      </w:r>
-      <w:proofErr w:type="spellEnd"/>
+        <w:t>Sistema football-data-org</w:t>
+      </w:r>
       <w:r>
         <w:rPr>
           <w:b/>
@@ -6946,25 +6749,7 @@
           <w:szCs w:val="28"/>
           <w:lang w:val="it-IT"/>
         </w:rPr>
-        <w:t>Il sistema football-data-</w:t>
-      </w:r>
-      <w:proofErr w:type="spellStart"/>
-      <w:r>
-        <w:rPr>
-          <w:sz w:val="28"/>
-          <w:szCs w:val="28"/>
-          <w:lang w:val="it-IT"/>
-        </w:rPr>
-        <w:t>org</w:t>
-      </w:r>
-      <w:proofErr w:type="spellEnd"/>
-      <w:r>
-        <w:rPr>
-          <w:sz w:val="28"/>
-          <w:szCs w:val="28"/>
-          <w:lang w:val="it-IT"/>
-        </w:rPr>
-        <w:t xml:space="preserve"> è riuscito a fornire i dati che il sistema ha eventualmente richiesto.</w:t>
+        <w:t>Il sistema football-data-org è riuscito a fornire i dati che il sistema ha eventualmente richiesto.</w:t>
       </w:r>
       <w:r>
         <w:rPr>
@@ -8444,25 +8229,7 @@
           <w:szCs w:val="28"/>
           <w:lang w:val="it-IT"/>
         </w:rPr>
-        <w:t>Il sistema chiede al sistema football-data-</w:t>
-      </w:r>
-      <w:proofErr w:type="spellStart"/>
-      <w:r>
-        <w:rPr>
-          <w:sz w:val="28"/>
-          <w:szCs w:val="28"/>
-          <w:lang w:val="it-IT"/>
-        </w:rPr>
-        <w:t>org</w:t>
-      </w:r>
-      <w:proofErr w:type="spellEnd"/>
-      <w:r>
-        <w:rPr>
-          <w:sz w:val="28"/>
-          <w:szCs w:val="28"/>
-          <w:lang w:val="it-IT"/>
-        </w:rPr>
-        <w:t xml:space="preserve"> i dati aggiornati.</w:t>
+        <w:t>Il sistema chiede al sistema football-data-org i dati aggiornati.</w:t>
       </w:r>
     </w:p>
     <w:p>
@@ -8485,25 +8252,7 @@
           <w:szCs w:val="28"/>
           <w:lang w:val="it-IT"/>
         </w:rPr>
-        <w:t>Il sistema football-data-</w:t>
-      </w:r>
-      <w:proofErr w:type="spellStart"/>
-      <w:r>
-        <w:rPr>
-          <w:sz w:val="28"/>
-          <w:szCs w:val="28"/>
-          <w:lang w:val="it-IT"/>
-        </w:rPr>
-        <w:t>org</w:t>
-      </w:r>
-      <w:proofErr w:type="spellEnd"/>
-      <w:r>
-        <w:rPr>
-          <w:sz w:val="28"/>
-          <w:szCs w:val="28"/>
-          <w:lang w:val="it-IT"/>
-        </w:rPr>
-        <w:t xml:space="preserve"> fornisce i dati richiesti dal sistema.</w:t>
+        <w:t>Il sistema football-data-org fornisce i dati richiesti dal sistema.</w:t>
       </w:r>
     </w:p>
     <w:p>
@@ -8549,25 +8298,7 @@
           <w:szCs w:val="28"/>
           <w:lang w:val="it-IT"/>
         </w:rPr>
-        <w:t xml:space="preserve">Il sistema procede con la memorizzazione degli esiti, inizialmente </w:t>
-      </w:r>
-      <w:proofErr w:type="spellStart"/>
-      <w:r>
-        <w:rPr>
-          <w:sz w:val="28"/>
-          <w:szCs w:val="28"/>
-          <w:lang w:val="it-IT"/>
-        </w:rPr>
-        <w:t>disabiltati</w:t>
-      </w:r>
-      <w:proofErr w:type="spellEnd"/>
-      <w:r>
-        <w:rPr>
-          <w:sz w:val="28"/>
-          <w:szCs w:val="28"/>
-          <w:lang w:val="it-IT"/>
-        </w:rPr>
-        <w:t>, per le eventuali nuove partite inserite.</w:t>
+        <w:t>Il sistema procede con la memorizzazione degli esiti, inizialmente disabiltati, per le eventuali nuove partite inserite.</w:t>
       </w:r>
     </w:p>
     <w:p>
@@ -8641,25 +8372,7 @@
           <w:szCs w:val="28"/>
           <w:lang w:val="it-IT"/>
         </w:rPr>
-        <w:t>Il sistema chiede al sistema football-data-</w:t>
-      </w:r>
-      <w:proofErr w:type="spellStart"/>
-      <w:r>
-        <w:rPr>
-          <w:sz w:val="28"/>
-          <w:szCs w:val="28"/>
-          <w:lang w:val="it-IT"/>
-        </w:rPr>
-        <w:t>org</w:t>
-      </w:r>
-      <w:proofErr w:type="spellEnd"/>
-      <w:r>
-        <w:rPr>
-          <w:sz w:val="28"/>
-          <w:szCs w:val="28"/>
-          <w:lang w:val="it-IT"/>
-        </w:rPr>
-        <w:t xml:space="preserve"> i dati aggiornati.</w:t>
+        <w:t>Il sistema chiede al sistema football-data-org i dati aggiornati.</w:t>
       </w:r>
     </w:p>
     <w:p>
@@ -8682,25 +8395,7 @@
           <w:szCs w:val="28"/>
           <w:lang w:val="it-IT"/>
         </w:rPr>
-        <w:t>Il sistema football-data-</w:t>
-      </w:r>
-      <w:proofErr w:type="spellStart"/>
-      <w:r>
-        <w:rPr>
-          <w:sz w:val="28"/>
-          <w:szCs w:val="28"/>
-          <w:lang w:val="it-IT"/>
-        </w:rPr>
-        <w:t>org</w:t>
-      </w:r>
-      <w:proofErr w:type="spellEnd"/>
-      <w:r>
-        <w:rPr>
-          <w:sz w:val="28"/>
-          <w:szCs w:val="28"/>
-          <w:lang w:val="it-IT"/>
-        </w:rPr>
-        <w:t xml:space="preserve"> fornisce i dati richiesti dal sistema.</w:t>
+        <w:t>Il sistema football-data-org fornisce i dati richiesti dal sistema.</w:t>
       </w:r>
     </w:p>
     <w:p>
@@ -13824,41 +13519,11 @@
         </w:rPr>
         <w:t xml:space="preserve">: </w:t>
       </w:r>
-      <w:proofErr w:type="spellStart"/>
-      <w:proofErr w:type="gramStart"/>
-      <w:r>
-        <w:rPr>
-          <w:sz w:val="28"/>
-        </w:rPr>
-        <w:t>inserisciImporto</w:t>
-      </w:r>
-      <w:proofErr w:type="spellEnd"/>
-      <w:r>
-        <w:rPr>
-          <w:sz w:val="28"/>
-        </w:rPr>
-        <w:t>(</w:t>
-      </w:r>
-      <w:proofErr w:type="gramEnd"/>
-      <w:r>
-        <w:rPr>
-          <w:sz w:val="28"/>
-        </w:rPr>
-        <w:t xml:space="preserve">importo: </w:t>
-      </w:r>
-      <w:proofErr w:type="spellStart"/>
-      <w:r>
-        <w:rPr>
-          <w:sz w:val="28"/>
-        </w:rPr>
-        <w:t>integer</w:t>
-      </w:r>
-      <w:proofErr w:type="spellEnd"/>
-      <w:r>
-        <w:rPr>
-          <w:sz w:val="28"/>
-        </w:rPr>
-        <w:t>)</w:t>
+      <w:r>
+        <w:rPr>
+          <w:sz w:val="28"/>
+        </w:rPr>
+        <w:t>inserisciImporto(importo: integer)</w:t>
       </w:r>
     </w:p>
     <w:p>
@@ -14020,21 +13685,11 @@
           <w:szCs w:val="28"/>
         </w:rPr>
       </w:pPr>
-      <w:proofErr w:type="spellStart"/>
-      <w:proofErr w:type="gramStart"/>
-      <w:r>
-        <w:rPr>
-          <w:sz w:val="28"/>
-        </w:rPr>
-        <w:t>movimento.importo</w:t>
-      </w:r>
-      <w:proofErr w:type="spellEnd"/>
-      <w:proofErr w:type="gramEnd"/>
-      <w:r>
-        <w:rPr>
-          <w:sz w:val="28"/>
-        </w:rPr>
-        <w:t xml:space="preserve"> è diventato importo</w:t>
+      <w:r>
+        <w:rPr>
+          <w:sz w:val="28"/>
+        </w:rPr>
+        <w:t>movimento.importo è diventato importo</w:t>
       </w:r>
     </w:p>
     <w:p>
@@ -14077,19 +13732,11 @@
         </w:rPr>
         <w:t xml:space="preserve">: </w:t>
       </w:r>
-      <w:proofErr w:type="spellStart"/>
-      <w:r>
-        <w:rPr>
-          <w:sz w:val="28"/>
-        </w:rPr>
-        <w:t>effettuaPrelievo</w:t>
-      </w:r>
-      <w:proofErr w:type="spellEnd"/>
-      <w:r>
-        <w:rPr>
-          <w:sz w:val="28"/>
-        </w:rPr>
-        <w:t xml:space="preserve"> ()</w:t>
+      <w:r>
+        <w:rPr>
+          <w:sz w:val="28"/>
+        </w:rPr>
+        <w:t>effettuaPrelievo ()</w:t>
       </w:r>
     </w:p>
     <w:p>
@@ -14192,35 +13839,7 @@
         <w:rPr>
           <w:sz w:val="28"/>
         </w:rPr>
-        <w:t xml:space="preserve">All’istanza movimento di </w:t>
-      </w:r>
-      <w:proofErr w:type="spellStart"/>
-      <w:r>
-        <w:rPr>
-          <w:sz w:val="28"/>
-        </w:rPr>
-        <w:t>MovimentoCarta</w:t>
-      </w:r>
-      <w:proofErr w:type="spellEnd"/>
-      <w:r>
-        <w:rPr>
-          <w:sz w:val="28"/>
-        </w:rPr>
-        <w:t xml:space="preserve"> (generata dall’operazione </w:t>
-      </w:r>
-      <w:proofErr w:type="spellStart"/>
-      <w:r>
-        <w:rPr>
-          <w:sz w:val="28"/>
-        </w:rPr>
-        <w:t>inserisciImporto</w:t>
-      </w:r>
-      <w:proofErr w:type="spellEnd"/>
-      <w:r>
-        <w:rPr>
-          <w:sz w:val="28"/>
-        </w:rPr>
-        <w:t>(importo)) è stato impostato il tipo prelievo.</w:t>
+        <w:t>All’istanza movimento di MovimentoCarta (generata dall’operazione inserisciImporto(importo)) è stato impostato il tipo prelievo.</w:t>
       </w:r>
     </w:p>
     <w:p>
@@ -14261,41 +13880,7 @@
           <w:sz w:val="28"/>
           <w:szCs w:val="28"/>
         </w:rPr>
-        <w:t xml:space="preserve">Al saldo dell’istanza di </w:t>
-      </w:r>
-      <w:proofErr w:type="spellStart"/>
-      <w:r>
-        <w:rPr>
-          <w:sz w:val="28"/>
-          <w:szCs w:val="28"/>
-        </w:rPr>
-        <w:t>CartaDiCredito</w:t>
-      </w:r>
-      <w:proofErr w:type="spellEnd"/>
-      <w:r>
-        <w:rPr>
-          <w:sz w:val="28"/>
-          <w:szCs w:val="28"/>
-        </w:rPr>
-        <w:t xml:space="preserve"> associata al conto del giocatore è stato sommato </w:t>
-      </w:r>
-      <w:proofErr w:type="spellStart"/>
-      <w:proofErr w:type="gramStart"/>
-      <w:r>
-        <w:rPr>
-          <w:sz w:val="28"/>
-          <w:szCs w:val="28"/>
-        </w:rPr>
-        <w:t>movimento.importo</w:t>
-      </w:r>
-      <w:proofErr w:type="spellEnd"/>
-      <w:proofErr w:type="gramEnd"/>
-      <w:r>
-        <w:rPr>
-          <w:sz w:val="28"/>
-          <w:szCs w:val="28"/>
-        </w:rPr>
-        <w:t>.</w:t>
+        <w:t>Al saldo dell’istanza di CartaDiCredito associata al conto del giocatore è stato sommato movimento.importo.</w:t>
       </w:r>
     </w:p>
     <w:p>
@@ -14316,25 +13901,7 @@
           <w:sz w:val="28"/>
           <w:szCs w:val="28"/>
         </w:rPr>
-        <w:t xml:space="preserve">Al saldo disponibile dell’istanza di Conto associata al giocatore è stato detratto </w:t>
-      </w:r>
-      <w:proofErr w:type="spellStart"/>
-      <w:proofErr w:type="gramStart"/>
-      <w:r>
-        <w:rPr>
-          <w:sz w:val="28"/>
-          <w:szCs w:val="28"/>
-        </w:rPr>
-        <w:t>movimento.importo</w:t>
-      </w:r>
-      <w:proofErr w:type="spellEnd"/>
-      <w:proofErr w:type="gramEnd"/>
-      <w:r>
-        <w:rPr>
-          <w:sz w:val="28"/>
-          <w:szCs w:val="28"/>
-        </w:rPr>
-        <w:t>.</w:t>
+        <w:t>Al saldo disponibile dell’istanza di Conto associata al giocatore è stato detratto movimento.importo.</w:t>
       </w:r>
     </w:p>
     <w:p>
@@ -14358,27 +13925,11 @@
         </w:rPr>
         <w:t xml:space="preserve">: </w:t>
       </w:r>
-      <w:proofErr w:type="spellStart"/>
-      <w:proofErr w:type="gramStart"/>
-      <w:r>
-        <w:rPr>
-          <w:sz w:val="28"/>
-        </w:rPr>
-        <w:t>effettuaVersamento</w:t>
-      </w:r>
-      <w:proofErr w:type="spellEnd"/>
-      <w:r>
-        <w:rPr>
-          <w:sz w:val="28"/>
-        </w:rPr>
-        <w:t>(</w:t>
-      </w:r>
-      <w:proofErr w:type="gramEnd"/>
-      <w:r>
-        <w:rPr>
-          <w:sz w:val="28"/>
-        </w:rPr>
-        <w:t>)</w:t>
+      <w:r>
+        <w:rPr>
+          <w:sz w:val="28"/>
+        </w:rPr>
+        <w:t>effettuaVersamento()</w:t>
       </w:r>
     </w:p>
     <w:p>
@@ -14481,35 +14032,7 @@
         <w:rPr>
           <w:sz w:val="28"/>
         </w:rPr>
-        <w:t xml:space="preserve">All’istanza movimento di </w:t>
-      </w:r>
-      <w:proofErr w:type="spellStart"/>
-      <w:r>
-        <w:rPr>
-          <w:sz w:val="28"/>
-        </w:rPr>
-        <w:t>MovimentoCarta</w:t>
-      </w:r>
-      <w:proofErr w:type="spellEnd"/>
-      <w:r>
-        <w:rPr>
-          <w:sz w:val="28"/>
-        </w:rPr>
-        <w:t xml:space="preserve"> (generata dall’operazione </w:t>
-      </w:r>
-      <w:proofErr w:type="spellStart"/>
-      <w:r>
-        <w:rPr>
-          <w:sz w:val="28"/>
-        </w:rPr>
-        <w:t>inserisciImporto</w:t>
-      </w:r>
-      <w:proofErr w:type="spellEnd"/>
-      <w:r>
-        <w:rPr>
-          <w:sz w:val="28"/>
-        </w:rPr>
-        <w:t>(importo)) viene impostato il tipo versamento.</w:t>
+        <w:t>All’istanza movimento di MovimentoCarta (generata dall’operazione inserisciImporto(importo)) viene impostato il tipo versamento.</w:t>
       </w:r>
     </w:p>
     <w:p>
@@ -14530,41 +14053,7 @@
           <w:sz w:val="28"/>
           <w:szCs w:val="28"/>
         </w:rPr>
-        <w:t xml:space="preserve">Al saldo dell’istanza di </w:t>
-      </w:r>
-      <w:proofErr w:type="spellStart"/>
-      <w:r>
-        <w:rPr>
-          <w:sz w:val="28"/>
-          <w:szCs w:val="28"/>
-        </w:rPr>
-        <w:t>CartaDiCredito</w:t>
-      </w:r>
-      <w:proofErr w:type="spellEnd"/>
-      <w:r>
-        <w:rPr>
-          <w:sz w:val="28"/>
-          <w:szCs w:val="28"/>
-        </w:rPr>
-        <w:t xml:space="preserve"> associata al conto del giocatore è stato detratto </w:t>
-      </w:r>
-      <w:proofErr w:type="spellStart"/>
-      <w:proofErr w:type="gramStart"/>
-      <w:r>
-        <w:rPr>
-          <w:sz w:val="28"/>
-          <w:szCs w:val="28"/>
-        </w:rPr>
-        <w:t>movimento.importo</w:t>
-      </w:r>
-      <w:proofErr w:type="spellEnd"/>
-      <w:proofErr w:type="gramEnd"/>
-      <w:r>
-        <w:rPr>
-          <w:sz w:val="28"/>
-          <w:szCs w:val="28"/>
-        </w:rPr>
-        <w:t>.</w:t>
+        <w:t>Al saldo dell’istanza di CartaDiCredito associata al conto del giocatore è stato detratto movimento.importo.</w:t>
       </w:r>
     </w:p>
     <w:p>
@@ -14585,25 +14074,7 @@
           <w:sz w:val="28"/>
           <w:szCs w:val="28"/>
         </w:rPr>
-        <w:t xml:space="preserve">Al saldo disponibile dell’istanza di Conto associata al giocatore è stato sommato </w:t>
-      </w:r>
-      <w:proofErr w:type="spellStart"/>
-      <w:proofErr w:type="gramStart"/>
-      <w:r>
-        <w:rPr>
-          <w:sz w:val="28"/>
-          <w:szCs w:val="28"/>
-        </w:rPr>
-        <w:t>movimento.importo</w:t>
-      </w:r>
-      <w:proofErr w:type="spellEnd"/>
-      <w:proofErr w:type="gramEnd"/>
-      <w:r>
-        <w:rPr>
-          <w:sz w:val="28"/>
-          <w:szCs w:val="28"/>
-        </w:rPr>
-        <w:t>.</w:t>
+        <w:t>Al saldo disponibile dell’istanza di Conto associata al giocatore è stato sommato movimento.importo.</w:t>
       </w:r>
     </w:p>
     <w:p/>
@@ -14627,27 +14098,11 @@
         </w:rPr>
         <w:t xml:space="preserve">: </w:t>
       </w:r>
-      <w:proofErr w:type="spellStart"/>
-      <w:proofErr w:type="gramStart"/>
-      <w:r>
-        <w:rPr>
-          <w:sz w:val="28"/>
-        </w:rPr>
-        <w:t>verificaScommessa</w:t>
-      </w:r>
-      <w:proofErr w:type="spellEnd"/>
-      <w:r>
-        <w:rPr>
-          <w:sz w:val="28"/>
-        </w:rPr>
-        <w:t>(</w:t>
-      </w:r>
-      <w:proofErr w:type="gramEnd"/>
-      <w:r>
-        <w:rPr>
-          <w:sz w:val="28"/>
-        </w:rPr>
-        <w:t>scommessa: Scommessa)</w:t>
+      <w:r>
+        <w:rPr>
+          <w:sz w:val="28"/>
+        </w:rPr>
+        <w:t>verificaScommessa(scommessa: Scommessa)</w:t>
       </w:r>
     </w:p>
     <w:p>
@@ -14750,23 +14205,7 @@
         <w:rPr>
           <w:sz w:val="28"/>
         </w:rPr>
-        <w:t xml:space="preserve">In relazione allo stato degli esiti presenti al suo interno, </w:t>
-      </w:r>
-      <w:proofErr w:type="spellStart"/>
-      <w:proofErr w:type="gramStart"/>
-      <w:r>
-        <w:rPr>
-          <w:sz w:val="28"/>
-        </w:rPr>
-        <w:t>scommessa.stato</w:t>
-      </w:r>
-      <w:proofErr w:type="spellEnd"/>
-      <w:proofErr w:type="gramEnd"/>
-      <w:r>
-        <w:rPr>
-          <w:sz w:val="28"/>
-        </w:rPr>
-        <w:t xml:space="preserve"> è stato impostato ad uno dei possibili esiti</w:t>
+        <w:t>In relazione allo stato degli esiti presenti al suo interno, scommessa.stato è stato impostato ad uno dei possibili esiti</w:t>
       </w:r>
       <w:r>
         <w:rPr>
@@ -14793,23 +14232,7 @@
           <w:sz w:val="28"/>
           <w:szCs w:val="28"/>
         </w:rPr>
-        <w:t xml:space="preserve">Nel caso in cui lo stato è uguale a “vinta”, è stata creata un’istanza movimento di </w:t>
-      </w:r>
-      <w:proofErr w:type="spellStart"/>
-      <w:r>
-        <w:rPr>
-          <w:sz w:val="28"/>
-          <w:szCs w:val="28"/>
-        </w:rPr>
-        <w:t>MovimentoScommessa</w:t>
-      </w:r>
-      <w:proofErr w:type="spellEnd"/>
-      <w:r>
-        <w:rPr>
-          <w:sz w:val="28"/>
-          <w:szCs w:val="28"/>
-        </w:rPr>
-        <w:t xml:space="preserve"> inizializzata con tipo = versamento e </w:t>
+        <w:t xml:space="preserve">Nel caso in cui lo stato è uguale a “vinta”, è stata creata un’istanza movimento di MovimentoScommessa inizializzata con tipo = versamento e </w:t>
       </w:r>
       <w:r>
         <w:rPr>
@@ -14817,25 +14240,7 @@
           <w:szCs w:val="28"/>
         </w:rPr>
         <w:tab/>
-        <w:t xml:space="preserve">    importo = </w:t>
-      </w:r>
-      <w:proofErr w:type="spellStart"/>
-      <w:proofErr w:type="gramStart"/>
-      <w:r>
-        <w:rPr>
-          <w:sz w:val="28"/>
-          <w:szCs w:val="28"/>
-        </w:rPr>
-        <w:t>scommessa.vincitaPotenziale</w:t>
-      </w:r>
-      <w:proofErr w:type="spellEnd"/>
-      <w:proofErr w:type="gramEnd"/>
-      <w:r>
-        <w:rPr>
-          <w:sz w:val="28"/>
-          <w:szCs w:val="28"/>
-        </w:rPr>
-        <w:t>.</w:t>
+        <w:t xml:space="preserve">    importo = scommessa.vincitaPotenziale.</w:t>
       </w:r>
     </w:p>
     <w:p>
@@ -14856,25 +14261,7 @@
           <w:sz w:val="28"/>
           <w:szCs w:val="28"/>
         </w:rPr>
-        <w:t xml:space="preserve">Al saldo disponibile dell’istanza di Conto associata al giocatore è stato sommato </w:t>
-      </w:r>
-      <w:proofErr w:type="spellStart"/>
-      <w:proofErr w:type="gramStart"/>
-      <w:r>
-        <w:rPr>
-          <w:sz w:val="28"/>
-          <w:szCs w:val="28"/>
-        </w:rPr>
-        <w:t>movimento.importo</w:t>
-      </w:r>
-      <w:proofErr w:type="spellEnd"/>
-      <w:proofErr w:type="gramEnd"/>
-      <w:r>
-        <w:rPr>
-          <w:sz w:val="28"/>
-          <w:szCs w:val="28"/>
-        </w:rPr>
-        <w:t>.</w:t>
+        <w:t>Al saldo disponibile dell’istanza di Conto associata al giocatore è stato sommato movimento.importo.</w:t>
       </w:r>
     </w:p>
     <w:p>
@@ -15017,33 +14404,11 @@
         </w:rPr>
         <w:t xml:space="preserve">: </w:t>
       </w:r>
-      <w:proofErr w:type="spellStart"/>
-      <w:r>
-        <w:rPr>
-          <w:sz w:val="28"/>
-        </w:rPr>
-        <w:t>memorizzaNuovePartite</w:t>
-      </w:r>
-      <w:proofErr w:type="spellEnd"/>
-      <w:r>
-        <w:rPr>
-          <w:sz w:val="28"/>
-        </w:rPr>
-        <w:t xml:space="preserve"> (</w:t>
-      </w:r>
-      <w:proofErr w:type="spellStart"/>
-      <w:r>
-        <w:rPr>
-          <w:sz w:val="28"/>
-        </w:rPr>
-        <w:t>listaPartite</w:t>
-      </w:r>
-      <w:proofErr w:type="spellEnd"/>
-      <w:r>
-        <w:rPr>
-          <w:sz w:val="28"/>
-        </w:rPr>
-        <w:t>: list&lt;Partita&gt;)</w:t>
+      <w:r>
+        <w:rPr>
+          <w:sz w:val="28"/>
+        </w:rPr>
+        <w:t>memorizzaNuovePartite (listaPartite: list&lt;Partita&gt;)</w:t>
       </w:r>
     </w:p>
     <w:p>
@@ -15140,23 +14505,7 @@
           <w:sz w:val="28"/>
           <w:szCs w:val="28"/>
         </w:rPr>
-        <w:t xml:space="preserve">È stata creata un’istanza di Partita per ogni Partita appartenente a </w:t>
-      </w:r>
-      <w:proofErr w:type="spellStart"/>
-      <w:r>
-        <w:rPr>
-          <w:sz w:val="28"/>
-          <w:szCs w:val="28"/>
-        </w:rPr>
-        <w:t>listaPartite</w:t>
-      </w:r>
-      <w:proofErr w:type="spellEnd"/>
-      <w:r>
-        <w:rPr>
-          <w:sz w:val="28"/>
-          <w:szCs w:val="28"/>
-        </w:rPr>
-        <w:t>.</w:t>
+        <w:t>È stata creata un’istanza di Partita per ogni Partita appartenente a listaPartite.</w:t>
       </w:r>
     </w:p>
     <w:p>
@@ -15198,39 +14547,7 @@
           <w:sz w:val="28"/>
           <w:szCs w:val="28"/>
         </w:rPr>
-        <w:t xml:space="preserve">Ogni istanza di Partita, che è stata creata, è stata anche associata alle istanze di Squadra </w:t>
-      </w:r>
-      <w:proofErr w:type="spellStart"/>
-      <w:r>
-        <w:rPr>
-          <w:sz w:val="28"/>
-          <w:szCs w:val="28"/>
-        </w:rPr>
-        <w:t>squadraCasa</w:t>
-      </w:r>
-      <w:proofErr w:type="spellEnd"/>
-      <w:r>
-        <w:rPr>
-          <w:sz w:val="28"/>
-          <w:szCs w:val="28"/>
-        </w:rPr>
-        <w:t xml:space="preserve"> e </w:t>
-      </w:r>
-      <w:proofErr w:type="spellStart"/>
-      <w:r>
-        <w:rPr>
-          <w:sz w:val="28"/>
-          <w:szCs w:val="28"/>
-        </w:rPr>
-        <w:t>squadraOspite</w:t>
-      </w:r>
-      <w:proofErr w:type="spellEnd"/>
-      <w:r>
-        <w:rPr>
-          <w:sz w:val="28"/>
-          <w:szCs w:val="28"/>
-        </w:rPr>
-        <w:t xml:space="preserve"> che rappresentano le squadre che disputeranno la partita.</w:t>
+        <w:t>Ogni istanza di Partita, che è stata creata, è stata anche associata alle istanze di Squadra squadraCasa e squadraOspite che rappresentano le squadre che disputeranno la partita.</w:t>
       </w:r>
     </w:p>
     <w:p>
@@ -15272,39 +14589,7 @@
           <w:sz w:val="28"/>
           <w:szCs w:val="28"/>
         </w:rPr>
-        <w:t xml:space="preserve">Per ogni Partita </w:t>
-      </w:r>
-      <w:proofErr w:type="spellStart"/>
-      <w:r>
-        <w:rPr>
-          <w:sz w:val="28"/>
-          <w:szCs w:val="28"/>
-        </w:rPr>
-        <w:t>partita</w:t>
-      </w:r>
-      <w:proofErr w:type="spellEnd"/>
-      <w:r>
-        <w:rPr>
-          <w:sz w:val="28"/>
-          <w:szCs w:val="28"/>
-        </w:rPr>
-        <w:t xml:space="preserve"> già esistente vengono aggiornati tutti gli </w:t>
-      </w:r>
-      <w:proofErr w:type="spellStart"/>
-      <w:r>
-        <w:rPr>
-          <w:sz w:val="28"/>
-          <w:szCs w:val="28"/>
-        </w:rPr>
-        <w:t>EsitoPartita</w:t>
-      </w:r>
-      <w:proofErr w:type="spellEnd"/>
-      <w:r>
-        <w:rPr>
-          <w:sz w:val="28"/>
-          <w:szCs w:val="28"/>
-        </w:rPr>
-        <w:t xml:space="preserve"> associati all’istanza partita.</w:t>
+        <w:t>Per ogni Partita partita già esistente vengono aggiornati tutti gli EsitoPartita associati all’istanza partita.</w:t>
       </w:r>
     </w:p>
     <w:p>
@@ -15407,27 +14692,11 @@
         </w:rPr>
         <w:t xml:space="preserve">: </w:t>
       </w:r>
-      <w:proofErr w:type="spellStart"/>
-      <w:proofErr w:type="gramStart"/>
-      <w:r>
-        <w:rPr>
-          <w:sz w:val="28"/>
-        </w:rPr>
-        <w:t>salvaModifica</w:t>
-      </w:r>
-      <w:proofErr w:type="spellEnd"/>
-      <w:r>
-        <w:rPr>
-          <w:sz w:val="28"/>
-        </w:rPr>
-        <w:t>(</w:t>
-      </w:r>
-      <w:proofErr w:type="gramEnd"/>
-      <w:r>
-        <w:rPr>
-          <w:sz w:val="28"/>
-        </w:rPr>
-        <w:t>)</w:t>
+      <w:r>
+        <w:rPr>
+          <w:sz w:val="28"/>
+        </w:rPr>
+        <w:t>salvaModifica()</w:t>
       </w:r>
     </w:p>
     <w:p>
@@ -15486,21 +14755,7 @@
         <w:rPr>
           <w:sz w:val="28"/>
         </w:rPr>
-        <w:t xml:space="preserve"> in corso la procedura per la modifica di un </w:t>
-      </w:r>
-      <w:proofErr w:type="spellStart"/>
-      <w:r>
-        <w:rPr>
-          <w:sz w:val="28"/>
-        </w:rPr>
-        <w:t>EsitoPartita</w:t>
-      </w:r>
-      <w:proofErr w:type="spellEnd"/>
-      <w:r>
-        <w:rPr>
-          <w:sz w:val="28"/>
-        </w:rPr>
-        <w:t>.</w:t>
+        <w:t xml:space="preserve"> in corso la procedura per la modifica di un EsitoPartita.</w:t>
       </w:r>
     </w:p>
     <w:p>
@@ -15580,39 +14835,7 @@
           <w:sz w:val="28"/>
           <w:szCs w:val="28"/>
         </w:rPr>
-        <w:t xml:space="preserve">L’istanza </w:t>
-      </w:r>
-      <w:proofErr w:type="spellStart"/>
-      <w:r>
-        <w:rPr>
-          <w:sz w:val="28"/>
-          <w:szCs w:val="28"/>
-        </w:rPr>
-        <w:t>esitoPartita</w:t>
-      </w:r>
-      <w:proofErr w:type="spellEnd"/>
-      <w:r>
-        <w:rPr>
-          <w:sz w:val="28"/>
-          <w:szCs w:val="28"/>
-        </w:rPr>
-        <w:t xml:space="preserve">, oggetto dell’operazione, è stata modificata: </w:t>
-      </w:r>
-      <w:proofErr w:type="spellStart"/>
-      <w:r>
-        <w:rPr>
-          <w:sz w:val="28"/>
-          <w:szCs w:val="28"/>
-        </w:rPr>
-        <w:t>esitoPartita.quota</w:t>
-      </w:r>
-      <w:proofErr w:type="spellEnd"/>
-      <w:r>
-        <w:rPr>
-          <w:sz w:val="28"/>
-          <w:szCs w:val="28"/>
-        </w:rPr>
-        <w:t xml:space="preserve"> è stato avvalorato con il contenuto della quota precedentemente inserita.</w:t>
+        <w:t>L’istanza esitoPartita, oggetto dell’operazione, è stata modificata: esitoPartita.quota è stato avvalorato con il contenuto della quota precedentemente inserita.</w:t>
       </w:r>
     </w:p>
     <w:p>
@@ -15646,35 +14869,11 @@
         </w:rPr>
         <w:t xml:space="preserve">Operazione: </w:t>
       </w:r>
-      <w:proofErr w:type="spellStart"/>
-      <w:r>
-        <w:rPr>
-          <w:sz w:val="28"/>
-        </w:rPr>
-        <w:t>cambiaDisponibilita</w:t>
-      </w:r>
-      <w:proofErr w:type="spellEnd"/>
-      <w:r>
-        <w:rPr>
-          <w:sz w:val="28"/>
-        </w:rPr>
-        <w:t>(</w:t>
-      </w:r>
-      <w:proofErr w:type="spellStart"/>
-      <w:proofErr w:type="gramStart"/>
-      <w:r>
-        <w:rPr>
-          <w:sz w:val="28"/>
-        </w:rPr>
-        <w:t>esitoPartita:EsitoPartita</w:t>
-      </w:r>
-      <w:proofErr w:type="spellEnd"/>
-      <w:proofErr w:type="gramEnd"/>
-      <w:r>
-        <w:rPr>
-          <w:sz w:val="28"/>
-        </w:rPr>
-        <w:t>)</w:t>
+      <w:r>
+        <w:rPr>
+          <w:sz w:val="28"/>
+        </w:rPr>
+        <w:t>cambiaDisponibilita(esitoPartita:EsitoPartita)</w:t>
       </w:r>
     </w:p>
     <w:p>
@@ -15794,71 +14993,14 @@
           <w:sz w:val="28"/>
           <w:szCs w:val="28"/>
         </w:rPr>
-        <w:t xml:space="preserve">L’istanza </w:t>
-      </w:r>
-      <w:proofErr w:type="spellStart"/>
-      <w:r>
-        <w:rPr>
-          <w:sz w:val="28"/>
-          <w:szCs w:val="28"/>
-        </w:rPr>
-        <w:t>esitoPartita</w:t>
-      </w:r>
-      <w:proofErr w:type="spellEnd"/>
-      <w:r>
-        <w:rPr>
-          <w:sz w:val="28"/>
-          <w:szCs w:val="28"/>
-        </w:rPr>
-        <w:t xml:space="preserve">, oggetto dell’operazione, è stata modificata: </w:t>
-      </w:r>
-      <w:proofErr w:type="spellStart"/>
-      <w:r>
-        <w:rPr>
-          <w:sz w:val="28"/>
-          <w:szCs w:val="28"/>
-        </w:rPr>
-        <w:t>esitoPartita.disponibi</w:t>
-      </w:r>
-      <w:r>
-        <w:rPr>
-          <w:sz w:val="28"/>
-          <w:szCs w:val="28"/>
-        </w:rPr>
-        <w:t>lità</w:t>
-      </w:r>
-      <w:proofErr w:type="spellEnd"/>
-      <w:r>
-        <w:rPr>
-          <w:sz w:val="28"/>
-          <w:szCs w:val="28"/>
-        </w:rPr>
-        <w:t xml:space="preserve"> è </w:t>
-      </w:r>
-      <w:proofErr w:type="gramStart"/>
-      <w:r>
-        <w:rPr>
-          <w:sz w:val="28"/>
-          <w:szCs w:val="28"/>
-        </w:rPr>
-        <w:t>diventato !</w:t>
-      </w:r>
-      <w:proofErr w:type="spellStart"/>
-      <w:proofErr w:type="gramEnd"/>
-      <w:r>
-        <w:rPr>
-          <w:sz w:val="28"/>
-          <w:szCs w:val="28"/>
-        </w:rPr>
-        <w:t>esitoPartita.disponibilità</w:t>
-      </w:r>
-      <w:proofErr w:type="spellEnd"/>
-      <w:r>
-        <w:rPr>
-          <w:sz w:val="28"/>
-          <w:szCs w:val="28"/>
-        </w:rPr>
-        <w:t>.</w:t>
+        <w:t>L’istanza esitoPartita, oggetto dell’operazione, è stata modificata: esitoPartita.disponibi</w:t>
+      </w:r>
+      <w:r>
+        <w:rPr>
+          <w:sz w:val="28"/>
+          <w:szCs w:val="28"/>
+        </w:rPr>
+        <w:t>lità è diventato !esitoPartita.disponibilità.</w:t>
       </w:r>
     </w:p>
     <w:p>
@@ -15956,35 +15098,11 @@
         </w:rPr>
         <w:t xml:space="preserve">: </w:t>
       </w:r>
-      <w:proofErr w:type="spellStart"/>
-      <w:r>
-        <w:rPr>
-          <w:sz w:val="28"/>
-        </w:rPr>
-        <w:t>aggiungiEsito</w:t>
-      </w:r>
-      <w:proofErr w:type="spellEnd"/>
-      <w:r>
-        <w:rPr>
-          <w:sz w:val="28"/>
-        </w:rPr>
-        <w:t xml:space="preserve"> (</w:t>
-      </w:r>
-      <w:proofErr w:type="spellStart"/>
-      <w:proofErr w:type="gramStart"/>
-      <w:r>
-        <w:rPr>
-          <w:sz w:val="28"/>
-        </w:rPr>
-        <w:t>esitoPartita:EsitoPartita</w:t>
-      </w:r>
-      <w:proofErr w:type="spellEnd"/>
-      <w:proofErr w:type="gramEnd"/>
-      <w:r>
-        <w:rPr>
-          <w:sz w:val="28"/>
-        </w:rPr>
-        <w:t>)</w:t>
+      <w:r>
+        <w:rPr>
+          <w:sz w:val="28"/>
+        </w:rPr>
+        <w:t>aggiungiEsito (esitoPartita:EsitoPartita)</w:t>
       </w:r>
     </w:p>
     <w:p>
@@ -16107,23 +15225,7 @@
           <w:sz w:val="28"/>
           <w:szCs w:val="28"/>
         </w:rPr>
-        <w:t xml:space="preserve">È stata creata l’istanza schema di </w:t>
-      </w:r>
-      <w:proofErr w:type="spellStart"/>
-      <w:r>
-        <w:rPr>
-          <w:sz w:val="28"/>
-          <w:szCs w:val="28"/>
-        </w:rPr>
-        <w:t>SchemaDiScommessa</w:t>
-      </w:r>
-      <w:proofErr w:type="spellEnd"/>
-      <w:r>
-        <w:rPr>
-          <w:sz w:val="28"/>
-          <w:szCs w:val="28"/>
-        </w:rPr>
-        <w:t>, se non risultava già creata.</w:t>
+        <w:t>È stata creata l’istanza schema di SchemaDiScommessa, se non risultava già creata.</w:t>
       </w:r>
     </w:p>
     <w:p>
@@ -16143,39 +15245,7 @@
           <w:sz w:val="28"/>
           <w:szCs w:val="28"/>
         </w:rPr>
-        <w:t xml:space="preserve">L’istanza </w:t>
-      </w:r>
-      <w:proofErr w:type="spellStart"/>
-      <w:r>
-        <w:rPr>
-          <w:sz w:val="28"/>
-          <w:szCs w:val="28"/>
-        </w:rPr>
-        <w:t>esitoPartita</w:t>
-      </w:r>
-      <w:proofErr w:type="spellEnd"/>
-      <w:r>
-        <w:rPr>
-          <w:sz w:val="28"/>
-          <w:szCs w:val="28"/>
-        </w:rPr>
-        <w:t xml:space="preserve"> è stata associata all’istanza schema di </w:t>
-      </w:r>
-      <w:proofErr w:type="spellStart"/>
-      <w:r>
-        <w:rPr>
-          <w:sz w:val="28"/>
-          <w:szCs w:val="28"/>
-        </w:rPr>
-        <w:t>SchemaDiScommessa</w:t>
-      </w:r>
-      <w:proofErr w:type="spellEnd"/>
-      <w:r>
-        <w:rPr>
-          <w:sz w:val="28"/>
-          <w:szCs w:val="28"/>
-        </w:rPr>
-        <w:t xml:space="preserve"> che si sta generando.</w:t>
+        <w:t>L’istanza esitoPartita è stata associata all’istanza schema di SchemaDiScommessa che si sta generando.</w:t>
       </w:r>
     </w:p>
     <w:p>
@@ -16211,7 +15281,6 @@
         </w:rPr>
         <w:t xml:space="preserve"> di </w:t>
       </w:r>
-      <w:proofErr w:type="spellStart"/>
       <w:r>
         <w:rPr>
           <w:sz w:val="28"/>
@@ -16226,7 +15295,6 @@
         </w:rPr>
         <w:t>Scommessa</w:t>
       </w:r>
-      <w:proofErr w:type="spellEnd"/>
       <w:r>
         <w:rPr>
           <w:sz w:val="28"/>
@@ -16255,8 +15323,6 @@
         </w:rPr>
         <w:t xml:space="preserve"> </w:t>
       </w:r>
-      <w:proofErr w:type="spellStart"/>
-      <w:proofErr w:type="gramStart"/>
       <w:r>
         <w:rPr>
           <w:sz w:val="28"/>
@@ -16269,24 +15335,7 @@
           <w:sz w:val="28"/>
           <w:szCs w:val="28"/>
         </w:rPr>
-        <w:t>.quotaTotale</w:t>
-      </w:r>
-      <w:proofErr w:type="spellEnd"/>
-      <w:proofErr w:type="gramEnd"/>
-      <w:r>
-        <w:rPr>
-          <w:sz w:val="28"/>
-          <w:szCs w:val="28"/>
-        </w:rPr>
-        <w:t xml:space="preserve"> è stata moltiplicata per </w:t>
-      </w:r>
-      <w:proofErr w:type="spellStart"/>
-      <w:r>
-        <w:rPr>
-          <w:sz w:val="28"/>
-          <w:szCs w:val="28"/>
-        </w:rPr>
-        <w:t>esito</w:t>
+        <w:t>.quotaTotale è stata moltiplicata per esito</w:t>
       </w:r>
       <w:r>
         <w:rPr>
@@ -16300,9 +15349,85 @@
           <w:sz w:val="28"/>
           <w:szCs w:val="28"/>
         </w:rPr>
-        <w:t>.quota</w:t>
-      </w:r>
-      <w:proofErr w:type="spellEnd"/>
+        <w:t xml:space="preserve">.quota, </w:t>
+      </w:r>
+      <w:r>
+        <w:rPr>
+          <w:sz w:val="28"/>
+          <w:szCs w:val="28"/>
+        </w:rPr>
+        <w:t>schema</w:t>
+      </w:r>
+      <w:r>
+        <w:rPr>
+          <w:sz w:val="28"/>
+          <w:szCs w:val="28"/>
+        </w:rPr>
+        <w:t xml:space="preserve">.numeroPartite </w:t>
+      </w:r>
+      <w:r>
+        <w:rPr>
+          <w:sz w:val="28"/>
+          <w:szCs w:val="28"/>
+        </w:rPr>
+        <w:t xml:space="preserve">è stato </w:t>
+      </w:r>
+      <w:r>
+        <w:rPr>
+          <w:sz w:val="28"/>
+          <w:szCs w:val="28"/>
+        </w:rPr>
+        <w:t xml:space="preserve">incrementato di uno, </w:t>
+      </w:r>
+      <w:r>
+        <w:rPr>
+          <w:sz w:val="28"/>
+          <w:szCs w:val="28"/>
+        </w:rPr>
+        <w:t>schema</w:t>
+      </w:r>
+      <w:r>
+        <w:rPr>
+          <w:sz w:val="28"/>
+          <w:szCs w:val="28"/>
+        </w:rPr>
+        <w:t xml:space="preserve">.bonus </w:t>
+      </w:r>
+      <w:r>
+        <w:rPr>
+          <w:sz w:val="28"/>
+          <w:szCs w:val="28"/>
+        </w:rPr>
+        <w:t xml:space="preserve">è diventato 0 se schema.numeroPartite è minore di 5 altrimenti </w:t>
+      </w:r>
+      <w:r>
+        <w:rPr>
+          <w:sz w:val="28"/>
+          <w:szCs w:val="28"/>
+        </w:rPr>
+        <w:t>((schema</w:t>
+      </w:r>
+      <w:r>
+        <w:rPr>
+          <w:sz w:val="28"/>
+          <w:szCs w:val="28"/>
+        </w:rPr>
+        <w:t>.numeroPartite</w:t>
+      </w:r>
+      <w:r>
+        <w:rPr>
+          <w:sz w:val="28"/>
+          <w:szCs w:val="28"/>
+        </w:rPr>
+        <w:t>*4)*(schema.quotaTotale*schema.importo))/100</w:t>
+      </w:r>
+      <w:r>
+        <w:rPr>
+          <w:sz w:val="28"/>
+          <w:szCs w:val="28"/>
+        </w:rPr>
+        <w:t xml:space="preserve"> </w:t>
+      </w:r>
       <w:r>
         <w:rPr>
           <w:sz w:val="28"/>
@@ -16310,187 +15435,12 @@
         </w:rPr>
         <w:t xml:space="preserve">, </w:t>
       </w:r>
-      <w:proofErr w:type="spellStart"/>
-      <w:r>
-        <w:rPr>
-          <w:sz w:val="28"/>
-          <w:szCs w:val="28"/>
-        </w:rPr>
-        <w:t>schema</w:t>
-      </w:r>
-      <w:r>
-        <w:rPr>
-          <w:sz w:val="28"/>
-          <w:szCs w:val="28"/>
-        </w:rPr>
-        <w:t>.numeroPartite</w:t>
-      </w:r>
-      <w:proofErr w:type="spellEnd"/>
-      <w:r>
-        <w:rPr>
-          <w:sz w:val="28"/>
-          <w:szCs w:val="28"/>
-        </w:rPr>
-        <w:t xml:space="preserve"> </w:t>
-      </w:r>
-      <w:r>
-        <w:rPr>
-          <w:sz w:val="28"/>
-          <w:szCs w:val="28"/>
-        </w:rPr>
-        <w:t xml:space="preserve">è stato </w:t>
-      </w:r>
-      <w:r>
-        <w:rPr>
-          <w:sz w:val="28"/>
-          <w:szCs w:val="28"/>
-        </w:rPr>
-        <w:t xml:space="preserve">incrementato di uno, </w:t>
-      </w:r>
-      <w:proofErr w:type="spellStart"/>
-      <w:r>
-        <w:rPr>
-          <w:sz w:val="28"/>
-          <w:szCs w:val="28"/>
-        </w:rPr>
-        <w:t>schema</w:t>
-      </w:r>
-      <w:r>
-        <w:rPr>
-          <w:sz w:val="28"/>
-          <w:szCs w:val="28"/>
-        </w:rPr>
-        <w:t>.bonus</w:t>
-      </w:r>
-      <w:proofErr w:type="spellEnd"/>
-      <w:r>
-        <w:rPr>
-          <w:sz w:val="28"/>
-          <w:szCs w:val="28"/>
-        </w:rPr>
-        <w:t xml:space="preserve"> </w:t>
-      </w:r>
-      <w:r>
-        <w:rPr>
-          <w:sz w:val="28"/>
-          <w:szCs w:val="28"/>
-        </w:rPr>
-        <w:t xml:space="preserve">è diventato 0 se </w:t>
-      </w:r>
-      <w:proofErr w:type="spellStart"/>
-      <w:r>
-        <w:rPr>
-          <w:sz w:val="28"/>
-          <w:szCs w:val="28"/>
-        </w:rPr>
-        <w:t>schema.numeroPartite</w:t>
-      </w:r>
-      <w:proofErr w:type="spellEnd"/>
-      <w:r>
-        <w:rPr>
-          <w:sz w:val="28"/>
-          <w:szCs w:val="28"/>
-        </w:rPr>
-        <w:t xml:space="preserve"> è minore di 5 altrimenti </w:t>
-      </w:r>
-      <w:r>
-        <w:rPr>
-          <w:sz w:val="28"/>
-          <w:szCs w:val="28"/>
-        </w:rPr>
-        <w:t>((schema</w:t>
-      </w:r>
-      <w:r>
-        <w:rPr>
-          <w:sz w:val="28"/>
-          <w:szCs w:val="28"/>
-        </w:rPr>
-        <w:t>.numeroPartite</w:t>
-      </w:r>
-      <w:r>
-        <w:rPr>
-          <w:sz w:val="28"/>
-          <w:szCs w:val="28"/>
-        </w:rPr>
-        <w:t>*4)*(schema.quotaTotale*schema.importo))/100</w:t>
-      </w:r>
-      <w:r>
-        <w:rPr>
-          <w:sz w:val="28"/>
-          <w:szCs w:val="28"/>
-        </w:rPr>
-        <w:t xml:space="preserve"> </w:t>
-      </w:r>
-      <w:r>
-        <w:rPr>
-          <w:sz w:val="28"/>
-          <w:szCs w:val="28"/>
-        </w:rPr>
-        <w:t xml:space="preserve">, </w:t>
-      </w:r>
-      <w:proofErr w:type="spellStart"/>
-      <w:r>
-        <w:rPr>
-          <w:sz w:val="28"/>
-          <w:szCs w:val="28"/>
-        </w:rPr>
-        <w:t>schema.vincitaPotenziale</w:t>
-      </w:r>
-      <w:proofErr w:type="spellEnd"/>
-      <w:r>
-        <w:rPr>
-          <w:sz w:val="28"/>
-          <w:szCs w:val="28"/>
-        </w:rPr>
-        <w:t xml:space="preserve"> è diventato (</w:t>
-      </w:r>
-      <w:proofErr w:type="spellStart"/>
-      <w:r>
-        <w:rPr>
-          <w:sz w:val="28"/>
-          <w:szCs w:val="28"/>
-        </w:rPr>
-        <w:t>schema.importo</w:t>
-      </w:r>
-      <w:proofErr w:type="spellEnd"/>
-      <w:r>
-        <w:rPr>
-          <w:sz w:val="28"/>
-          <w:szCs w:val="28"/>
-        </w:rPr>
-        <w:t>*</w:t>
-      </w:r>
-      <w:proofErr w:type="spellStart"/>
-      <w:r>
-        <w:rPr>
-          <w:sz w:val="28"/>
-          <w:szCs w:val="28"/>
-        </w:rPr>
-        <w:t>schema.quotaTotale</w:t>
-      </w:r>
-      <w:proofErr w:type="spellEnd"/>
-      <w:r>
-        <w:rPr>
-          <w:sz w:val="28"/>
-          <w:szCs w:val="28"/>
-        </w:rPr>
-        <w:t>)+</w:t>
-      </w:r>
-      <w:proofErr w:type="spellStart"/>
-      <w:r>
-        <w:rPr>
-          <w:sz w:val="28"/>
-          <w:szCs w:val="28"/>
-        </w:rPr>
-        <w:t>schema.bonus</w:t>
-      </w:r>
-      <w:proofErr w:type="spellEnd"/>
-      <w:r>
-        <w:rPr>
-          <w:sz w:val="28"/>
-          <w:szCs w:val="28"/>
-        </w:rPr>
-        <w:t>.</w:t>
+      <w:r>
+        <w:rPr>
+          <w:sz w:val="28"/>
+          <w:szCs w:val="28"/>
+        </w:rPr>
+        <w:t>schema.vincitaPotenziale è diventato (schema.importo*schema.quotaTotale)+schema.bonus.</w:t>
       </w:r>
     </w:p>
     <w:p>
@@ -16621,7 +15571,6 @@
         </w:rPr>
         <w:t xml:space="preserve">Operazione: </w:t>
       </w:r>
-      <w:proofErr w:type="spellStart"/>
       <w:r>
         <w:rPr>
           <w:sz w:val="28"/>
@@ -16629,7 +15578,6 @@
         </w:rPr>
         <w:t>giocaScommessa</w:t>
       </w:r>
-      <w:proofErr w:type="spellEnd"/>
       <w:r>
         <w:rPr>
           <w:sz w:val="28"/>
@@ -16644,31 +15592,13 @@
         </w:rPr>
         <w:t>(</w:t>
       </w:r>
-      <w:proofErr w:type="spellStart"/>
-      <w:r>
-        <w:rPr>
-          <w:sz w:val="28"/>
-          <w:szCs w:val="28"/>
-        </w:rPr>
-        <w:t>schemaScommessa</w:t>
-      </w:r>
-      <w:proofErr w:type="spellEnd"/>
-      <w:r>
-        <w:rPr>
-          <w:sz w:val="28"/>
-          <w:szCs w:val="28"/>
-        </w:rPr>
-        <w:t xml:space="preserve">: </w:t>
-      </w:r>
-      <w:proofErr w:type="spellStart"/>
-      <w:r>
-        <w:rPr>
-          <w:sz w:val="28"/>
-          <w:szCs w:val="28"/>
-        </w:rPr>
-        <w:t>SchemaScommessa</w:t>
-      </w:r>
-      <w:proofErr w:type="spellEnd"/>
+      <w:r>
+        <w:rPr>
+          <w:sz w:val="28"/>
+          <w:szCs w:val="28"/>
+        </w:rPr>
+        <w:t>schemaScommessa: SchemaScommessa</w:t>
+      </w:r>
       <w:r>
         <w:rPr>
           <w:sz w:val="28"/>
@@ -16770,37 +15700,7 @@
         <w:rPr>
           <w:sz w:val="28"/>
         </w:rPr>
-        <w:t xml:space="preserve">È stata creta un’istanza movimento di </w:t>
-      </w:r>
-      <w:proofErr w:type="spellStart"/>
-      <w:r>
-        <w:rPr>
-          <w:sz w:val="28"/>
-        </w:rPr>
-        <w:t>MovimentoScommessa</w:t>
-      </w:r>
-      <w:proofErr w:type="spellEnd"/>
-      <w:r>
-        <w:rPr>
-          <w:sz w:val="28"/>
-        </w:rPr>
-        <w:t xml:space="preserve"> con </w:t>
-      </w:r>
-      <w:proofErr w:type="spellStart"/>
-      <w:proofErr w:type="gramStart"/>
-      <w:r>
-        <w:rPr>
-          <w:sz w:val="28"/>
-        </w:rPr>
-        <w:t>movimento.tipo</w:t>
-      </w:r>
-      <w:proofErr w:type="spellEnd"/>
-      <w:proofErr w:type="gramEnd"/>
-      <w:r>
-        <w:rPr>
-          <w:sz w:val="28"/>
-        </w:rPr>
-        <w:t xml:space="preserve"> inizializzato a “prelievo”.</w:t>
+        <w:t>È stata creta un’istanza movimento di MovimentoScommessa con movimento.tipo inizializzato a “prelievo”.</w:t>
       </w:r>
     </w:p>
     <w:p>
@@ -16815,35 +15715,11 @@
           <w:sz w:val="28"/>
         </w:rPr>
       </w:pPr>
-      <w:proofErr w:type="spellStart"/>
-      <w:proofErr w:type="gramStart"/>
-      <w:r>
-        <w:rPr>
-          <w:sz w:val="28"/>
-        </w:rPr>
-        <w:t>movimento.importo</w:t>
-      </w:r>
-      <w:proofErr w:type="spellEnd"/>
-      <w:proofErr w:type="gramEnd"/>
-      <w:r>
-        <w:rPr>
-          <w:sz w:val="28"/>
-        </w:rPr>
-        <w:t xml:space="preserve"> è diventato </w:t>
-      </w:r>
-      <w:proofErr w:type="spellStart"/>
-      <w:r>
-        <w:rPr>
-          <w:sz w:val="28"/>
-        </w:rPr>
-        <w:t>schemaScommessa.importo</w:t>
-      </w:r>
-      <w:proofErr w:type="spellEnd"/>
-      <w:r>
-        <w:rPr>
-          <w:sz w:val="28"/>
-        </w:rPr>
-        <w:t>.</w:t>
+      <w:r>
+        <w:rPr>
+          <w:sz w:val="28"/>
+        </w:rPr>
+        <w:t>movimento.importo è diventato schemaScommessa.importo.</w:t>
       </w:r>
     </w:p>
     <w:p>
@@ -16862,23 +15738,7 @@
         <w:rPr>
           <w:sz w:val="28"/>
         </w:rPr>
-        <w:t xml:space="preserve">Al saldo disponibile dell’istanza di conto associata al cliente è stato sottratto </w:t>
-      </w:r>
-      <w:proofErr w:type="spellStart"/>
-      <w:proofErr w:type="gramStart"/>
-      <w:r>
-        <w:rPr>
-          <w:sz w:val="28"/>
-        </w:rPr>
-        <w:t>movimento.importo</w:t>
-      </w:r>
-      <w:proofErr w:type="spellEnd"/>
-      <w:proofErr w:type="gramEnd"/>
-      <w:r>
-        <w:rPr>
-          <w:sz w:val="28"/>
-        </w:rPr>
-        <w:t>.</w:t>
+        <w:t>Al saldo disponibile dell’istanza di conto associata al cliente è stato sottratto movimento.importo.</w:t>
       </w:r>
     </w:p>
     <w:p>
@@ -16899,23 +15759,7 @@
           <w:sz w:val="28"/>
           <w:szCs w:val="28"/>
         </w:rPr>
-        <w:t xml:space="preserve">È stata creata un’istanza di Scommessa </w:t>
-      </w:r>
-      <w:proofErr w:type="spellStart"/>
-      <w:r>
-        <w:rPr>
-          <w:sz w:val="28"/>
-          <w:szCs w:val="28"/>
-        </w:rPr>
-        <w:t>scommessaReale</w:t>
-      </w:r>
-      <w:proofErr w:type="spellEnd"/>
-      <w:r>
-        <w:rPr>
-          <w:sz w:val="28"/>
-          <w:szCs w:val="28"/>
-        </w:rPr>
-        <w:t>.</w:t>
+        <w:t>È stata creata un’istanza di Scommessa scommessaReale.</w:t>
       </w:r>
     </w:p>
     <w:p>
@@ -16931,37 +15775,12 @@
           <w:szCs w:val="28"/>
         </w:rPr>
       </w:pPr>
-      <w:proofErr w:type="spellStart"/>
-      <w:r>
-        <w:rPr>
-          <w:sz w:val="28"/>
-          <w:szCs w:val="28"/>
-        </w:rPr>
-        <w:t>scommessaReale</w:t>
-      </w:r>
-      <w:proofErr w:type="spellEnd"/>
-      <w:r>
-        <w:rPr>
-          <w:sz w:val="28"/>
-          <w:szCs w:val="28"/>
-        </w:rPr>
-        <w:t xml:space="preserve"> è stata associata a </w:t>
-      </w:r>
-      <w:proofErr w:type="spellStart"/>
-      <w:r>
-        <w:rPr>
-          <w:sz w:val="28"/>
-          <w:szCs w:val="28"/>
-        </w:rPr>
-        <w:t>schemaScommessa</w:t>
-      </w:r>
-      <w:proofErr w:type="spellEnd"/>
-      <w:r>
-        <w:rPr>
-          <w:sz w:val="28"/>
-          <w:szCs w:val="28"/>
-        </w:rPr>
-        <w:t xml:space="preserve"> che rappresenta lo schema di scommessa cui fa riferimento.</w:t>
+      <w:r>
+        <w:rPr>
+          <w:sz w:val="28"/>
+          <w:szCs w:val="28"/>
+        </w:rPr>
+        <w:t>scommessaReale è stata associata a schemaScommessa che rappresenta lo schema di scommessa cui fa riferimento.</w:t>
       </w:r>
     </w:p>
     <w:p>
@@ -16976,19 +15795,11 @@
           <w:sz w:val="28"/>
         </w:rPr>
       </w:pPr>
-      <w:proofErr w:type="spellStart"/>
-      <w:r>
-        <w:rPr>
-          <w:sz w:val="28"/>
-        </w:rPr>
-        <w:t>scommessaReale</w:t>
-      </w:r>
-      <w:proofErr w:type="spellEnd"/>
-      <w:r>
-        <w:rPr>
-          <w:sz w:val="28"/>
-        </w:rPr>
-        <w:t xml:space="preserve"> è stata associata al conto del cliente.</w:t>
+      <w:r>
+        <w:rPr>
+          <w:sz w:val="28"/>
+        </w:rPr>
+        <w:t>scommessaReale è stata associata al conto del cliente.</w:t>
       </w:r>
     </w:p>
     <w:p>
@@ -17007,21 +15818,7 @@
         <w:rPr>
           <w:sz w:val="28"/>
         </w:rPr>
-        <w:t xml:space="preserve">movimento è stato associato a </w:t>
-      </w:r>
-      <w:proofErr w:type="spellStart"/>
-      <w:r>
-        <w:rPr>
-          <w:sz w:val="28"/>
-        </w:rPr>
-        <w:t>scommessaReale</w:t>
-      </w:r>
-      <w:proofErr w:type="spellEnd"/>
-      <w:r>
-        <w:rPr>
-          <w:sz w:val="28"/>
-        </w:rPr>
-        <w:t xml:space="preserve"> che rappresenta l’istanza che lo ha generato.</w:t>
+        <w:t>movimento è stato associato a scommessaReale che rappresenta l’istanza che lo ha generato.</w:t>
       </w:r>
     </w:p>
     <w:p>
@@ -17224,77 +16021,7 @@
         <w:rPr>
           <w:sz w:val="28"/>
         </w:rPr>
-        <w:t xml:space="preserve">Il sito web </w:t>
-      </w:r>
-      <w:proofErr w:type="spellStart"/>
-      <w:r>
-        <w:rPr>
-          <w:sz w:val="28"/>
-        </w:rPr>
-        <w:t>CriptoBet</w:t>
-      </w:r>
-      <w:proofErr w:type="spellEnd"/>
-      <w:r>
-        <w:rPr>
-          <w:sz w:val="28"/>
-        </w:rPr>
-        <w:t xml:space="preserve"> è stato implementato utilizzando diverse tecnologie. La parte back-end è stata realizzata utilizzando Java </w:t>
-      </w:r>
-      <w:proofErr w:type="spellStart"/>
-      <w:r>
-        <w:rPr>
-          <w:sz w:val="28"/>
-        </w:rPr>
-        <w:t>Servlet+JSP</w:t>
-      </w:r>
-      <w:proofErr w:type="spellEnd"/>
-      <w:r>
-        <w:rPr>
-          <w:sz w:val="28"/>
-        </w:rPr>
-        <w:t xml:space="preserve">, in modalità Model </w:t>
-      </w:r>
-      <w:proofErr w:type="spellStart"/>
-      <w:r>
-        <w:rPr>
-          <w:sz w:val="28"/>
-        </w:rPr>
-        <w:t>View</w:t>
-      </w:r>
-      <w:proofErr w:type="spellEnd"/>
-      <w:r>
-        <w:rPr>
-          <w:sz w:val="28"/>
-        </w:rPr>
-        <w:t xml:space="preserve"> Controller, per elaborare le richieste del client, JDBC per quanto concerne la persistenza. La parte front-end è stata realizzata utilizzando HTML5, CSS e JavaScript/</w:t>
-      </w:r>
-      <w:proofErr w:type="spellStart"/>
-      <w:r>
-        <w:rPr>
-          <w:sz w:val="28"/>
-        </w:rPr>
-        <w:t>JQuery</w:t>
-      </w:r>
-      <w:proofErr w:type="spellEnd"/>
-      <w:r>
-        <w:rPr>
-          <w:sz w:val="28"/>
-        </w:rPr>
-        <w:t xml:space="preserve">. Infine, per gestire l’interazione </w:t>
-      </w:r>
-      <w:proofErr w:type="spellStart"/>
-      <w:r>
-        <w:rPr>
-          <w:sz w:val="28"/>
-        </w:rPr>
-        <w:t>client-server</w:t>
-      </w:r>
-      <w:proofErr w:type="spellEnd"/>
-      <w:r>
-        <w:rPr>
-          <w:sz w:val="28"/>
-        </w:rPr>
-        <w:t xml:space="preserve"> e gestire lo scambio di informazione, è stata utilizzata la tecnologia AJAX.</w:t>
+        <w:t>Il sito web CriptoBet è stato implementato utilizzando diverse tecnologie. La parte back-end è stata realizzata utilizzando Java Servlet+JSP, in modalità Model View Controller, per elaborare le richieste del client, JDBC per quanto concerne la persistenza. La parte front-end è stata realizzata utilizzando HTML5, CSS e JavaScript/JQuery. Infine, per gestire l’interazione client-server e gestire lo scambio di informazione, è stata utilizzata la tecnologia AJAX.</w:t>
       </w:r>
     </w:p>
     <w:p>
@@ -17427,132 +16154,20 @@
           <w:sz w:val="28"/>
         </w:rPr>
         <w:lastRenderedPageBreak/>
-        <w:t>L’insieme delle operazioni che si possono effettuare sulle entità del database è contenuto nelle interfacce che risiedono nel package “</w:t>
-      </w:r>
-      <w:proofErr w:type="spellStart"/>
-      <w:r>
-        <w:rPr>
-          <w:sz w:val="28"/>
-        </w:rPr>
-        <w:t>persistence.dao</w:t>
-      </w:r>
-      <w:proofErr w:type="spellEnd"/>
-      <w:r>
-        <w:rPr>
-          <w:sz w:val="28"/>
-        </w:rPr>
-        <w:t>”. Ognuna di queste interfacce gestisce l’utilizzo di una particolare entità del modello mettendo a disposizione diversi metodi quali salvataggio di istanza, aggiornamento …</w:t>
-      </w:r>
-    </w:p>
-    <w:p>
-      <w:pPr>
-        <w:rPr>
-          <w:sz w:val="28"/>
-        </w:rPr>
-      </w:pPr>
-      <w:r>
-        <w:rPr>
-          <w:sz w:val="28"/>
-        </w:rPr>
-        <w:t>Le classi che implemento concretamente queste operazioni, invece, risiedono nel package “</w:t>
-      </w:r>
-      <w:proofErr w:type="spellStart"/>
-      <w:r>
-        <w:rPr>
-          <w:sz w:val="28"/>
-        </w:rPr>
-        <w:t>persistence</w:t>
-      </w:r>
-      <w:proofErr w:type="spellEnd"/>
-      <w:r>
-        <w:rPr>
-          <w:sz w:val="28"/>
-        </w:rPr>
-        <w:t xml:space="preserve">”. In questo package hanno particolare importanza le classi </w:t>
-      </w:r>
-      <w:proofErr w:type="spellStart"/>
-      <w:r>
-        <w:rPr>
-          <w:sz w:val="28"/>
-        </w:rPr>
-        <w:t>DataSource</w:t>
-      </w:r>
-      <w:proofErr w:type="spellEnd"/>
-      <w:r>
-        <w:rPr>
-          <w:sz w:val="28"/>
-        </w:rPr>
-        <w:t xml:space="preserve"> e </w:t>
-      </w:r>
-      <w:proofErr w:type="spellStart"/>
-      <w:r>
-        <w:rPr>
-          <w:sz w:val="28"/>
-        </w:rPr>
-        <w:t>PostgresDAOFactory</w:t>
-      </w:r>
-      <w:proofErr w:type="spellEnd"/>
-      <w:r>
-        <w:rPr>
-          <w:sz w:val="28"/>
-        </w:rPr>
-        <w:t xml:space="preserve">. Nello specifico, la classe </w:t>
-      </w:r>
-      <w:proofErr w:type="spellStart"/>
-      <w:r>
-        <w:rPr>
-          <w:sz w:val="28"/>
-        </w:rPr>
-        <w:t>DataSource</w:t>
-      </w:r>
-      <w:proofErr w:type="spellEnd"/>
-      <w:r>
-        <w:rPr>
-          <w:sz w:val="28"/>
-        </w:rPr>
-        <w:t xml:space="preserve"> è un Singleton che ha il compito di restituire, su richiesta, una connessione unica. La classe </w:t>
-      </w:r>
-      <w:proofErr w:type="spellStart"/>
-      <w:r>
-        <w:rPr>
-          <w:sz w:val="28"/>
-        </w:rPr>
-        <w:t>PostgresDAOFactory</w:t>
-      </w:r>
-      <w:proofErr w:type="spellEnd"/>
-      <w:r>
-        <w:rPr>
-          <w:sz w:val="28"/>
-        </w:rPr>
-        <w:t xml:space="preserve"> invece è una fabbrica concreta, che implementa </w:t>
-      </w:r>
-      <w:proofErr w:type="spellStart"/>
-      <w:r>
-        <w:rPr>
-          <w:sz w:val="28"/>
-        </w:rPr>
-        <w:t>DAOFactory</w:t>
-      </w:r>
-      <w:proofErr w:type="spellEnd"/>
-      <w:r>
-        <w:rPr>
-          <w:sz w:val="28"/>
-        </w:rPr>
-        <w:t xml:space="preserve">, e fornisce una propria implementazione dei metodi per la creazione degli oggetti concreti per la manipolazione del database. </w:t>
-      </w:r>
-      <w:proofErr w:type="spellStart"/>
-      <w:r>
-        <w:rPr>
-          <w:sz w:val="28"/>
-        </w:rPr>
-        <w:t>DAOFactory</w:t>
-      </w:r>
-      <w:proofErr w:type="spellEnd"/>
-      <w:r>
-        <w:rPr>
-          <w:sz w:val="28"/>
-        </w:rPr>
-        <w:t xml:space="preserve"> inoltre è dotata di un metodo fabbrica parametrizzato che restituisce una concreta fabbrica in relazione al particolare database che si intende utilizzare. </w:t>
+        <w:t>L’insieme delle operazioni che si possono effettuare sulle entità del database è contenuto nelle interfacce che risiedono nel package “persistence.dao”. Ognuna di queste interfacce gestisce l’utilizzo di una particolare entità del modello mettendo a disposizione diversi metodi quali salvataggio di istanza, aggiornamento …</w:t>
+      </w:r>
+    </w:p>
+    <w:p>
+      <w:pPr>
+        <w:rPr>
+          <w:sz w:val="28"/>
+        </w:rPr>
+      </w:pPr>
+      <w:r>
+        <w:rPr>
+          <w:sz w:val="28"/>
+        </w:rPr>
+        <w:t xml:space="preserve">Le classi che implemento concretamente queste operazioni, invece, risiedono nel package “persistence”. In questo package hanno particolare importanza le classi DataSource e PostgresDAOFactory. Nello specifico, la classe DataSource è un Singleton che ha il compito di restituire, su richiesta, una connessione unica. La classe PostgresDAOFactory invece è una fabbrica concreta, che implementa DAOFactory, e fornisce una propria implementazione dei metodi per la creazione degli oggetti concreti per la manipolazione del database. DAOFactory inoltre è dotata di un metodo fabbrica parametrizzato che restituisce una concreta fabbrica in relazione al particolare database che si intende utilizzare. </w:t>
       </w:r>
     </w:p>
     <w:p/>
@@ -17592,65 +16207,7 @@
         <w:rPr>
           <w:sz w:val="28"/>
         </w:rPr>
-        <w:t>I package “</w:t>
-      </w:r>
-      <w:proofErr w:type="spellStart"/>
-      <w:proofErr w:type="gramStart"/>
-      <w:r>
-        <w:rPr>
-          <w:sz w:val="28"/>
-        </w:rPr>
-        <w:t>model.betting</w:t>
-      </w:r>
-      <w:proofErr w:type="spellEnd"/>
-      <w:proofErr w:type="gramEnd"/>
-      <w:r>
-        <w:rPr>
-          <w:sz w:val="28"/>
-        </w:rPr>
-        <w:t>”, “</w:t>
-      </w:r>
-      <w:proofErr w:type="spellStart"/>
-      <w:r>
-        <w:rPr>
-          <w:sz w:val="28"/>
-        </w:rPr>
-        <w:t>model.users</w:t>
-      </w:r>
-      <w:proofErr w:type="spellEnd"/>
-      <w:r>
-        <w:rPr>
-          <w:sz w:val="28"/>
-        </w:rPr>
-        <w:t>” e “</w:t>
-      </w:r>
-      <w:proofErr w:type="spellStart"/>
-      <w:r>
-        <w:rPr>
-          <w:sz w:val="28"/>
-        </w:rPr>
-        <w:t>model.footballdata</w:t>
-      </w:r>
-      <w:proofErr w:type="spellEnd"/>
-      <w:r>
-        <w:rPr>
-          <w:sz w:val="28"/>
-        </w:rPr>
-        <w:t>” contengono le classi Java che descrivono il modello relazionale del database. In particolare queste classi sono state create al fine di creare oggetti che rappresentano i record da inserire o da estrarre dal database. Questi oggetti vengono utilizzati come parametri o valori di ritorno dei metodi delle interfacce presenti nel package “</w:t>
-      </w:r>
-      <w:proofErr w:type="spellStart"/>
-      <w:r>
-        <w:rPr>
-          <w:sz w:val="28"/>
-        </w:rPr>
-        <w:t>persistence.dao</w:t>
-      </w:r>
-      <w:proofErr w:type="spellEnd"/>
-      <w:r>
-        <w:rPr>
-          <w:sz w:val="28"/>
-        </w:rPr>
-        <w:t>”.</w:t>
+        <w:t>I package “model.betting”, “model.users” e “model.footballdata” contengono le classi Java che descrivono il modello relazionale del database. In particolare queste classi sono state create al fine di creare oggetti che rappresentano i record da inserire o da estrarre dal database. Questi oggetti vengono utilizzati come parametri o valori di ritorno dei metodi delle interfacce presenti nel package “persistence.dao”.</w:t>
       </w:r>
     </w:p>
     <w:p>
@@ -17696,211 +16253,7 @@
         <w:rPr>
           <w:sz w:val="28"/>
         </w:rPr>
-        <w:t>I package “</w:t>
-      </w:r>
-      <w:proofErr w:type="spellStart"/>
-      <w:proofErr w:type="gramStart"/>
-      <w:r>
-        <w:rPr>
-          <w:sz w:val="28"/>
-        </w:rPr>
-        <w:t>controller.handlematches</w:t>
-      </w:r>
-      <w:proofErr w:type="spellEnd"/>
-      <w:proofErr w:type="gramEnd"/>
-      <w:r>
-        <w:rPr>
-          <w:sz w:val="28"/>
-        </w:rPr>
-        <w:t>”, “</w:t>
-      </w:r>
-      <w:proofErr w:type="spellStart"/>
-      <w:r>
-        <w:rPr>
-          <w:sz w:val="28"/>
-        </w:rPr>
-        <w:t>controller.handleaccounting</w:t>
-      </w:r>
-      <w:proofErr w:type="spellEnd"/>
-      <w:r>
-        <w:rPr>
-          <w:sz w:val="28"/>
-        </w:rPr>
-        <w:t>” e “</w:t>
-      </w:r>
-      <w:proofErr w:type="spellStart"/>
-      <w:r>
-        <w:rPr>
-          <w:sz w:val="28"/>
-        </w:rPr>
-        <w:t>controller.handlebetting</w:t>
-      </w:r>
-      <w:proofErr w:type="spellEnd"/>
-      <w:r>
-        <w:rPr>
-          <w:sz w:val="28"/>
-        </w:rPr>
-        <w:t xml:space="preserve">” contengono le </w:t>
-      </w:r>
-      <w:proofErr w:type="spellStart"/>
-      <w:r>
-        <w:rPr>
-          <w:sz w:val="28"/>
-        </w:rPr>
-        <w:t>JavaServlet</w:t>
-      </w:r>
-      <w:proofErr w:type="spellEnd"/>
-      <w:r>
-        <w:rPr>
-          <w:sz w:val="28"/>
-        </w:rPr>
-        <w:t xml:space="preserve"> (classi Java che estendono </w:t>
-      </w:r>
-      <w:proofErr w:type="spellStart"/>
-      <w:r>
-        <w:rPr>
-          <w:sz w:val="28"/>
-        </w:rPr>
-        <w:t>HttpServlet</w:t>
-      </w:r>
-      <w:proofErr w:type="spellEnd"/>
-      <w:r>
-        <w:rPr>
-          <w:sz w:val="28"/>
-        </w:rPr>
-        <w:t xml:space="preserve">). Ognuna di queste, tramite i metodi </w:t>
-      </w:r>
-      <w:proofErr w:type="spellStart"/>
-      <w:r>
-        <w:rPr>
-          <w:sz w:val="28"/>
-        </w:rPr>
-        <w:t>doPost</w:t>
-      </w:r>
-      <w:proofErr w:type="spellEnd"/>
-      <w:r>
-        <w:rPr>
-          <w:sz w:val="28"/>
-        </w:rPr>
-        <w:t xml:space="preserve"> e </w:t>
-      </w:r>
-      <w:proofErr w:type="spellStart"/>
-      <w:r>
-        <w:rPr>
-          <w:sz w:val="28"/>
-        </w:rPr>
-        <w:t>doGet</w:t>
-      </w:r>
-      <w:proofErr w:type="spellEnd"/>
-      <w:r>
-        <w:rPr>
-          <w:sz w:val="28"/>
-        </w:rPr>
-        <w:t xml:space="preserve">, gestisce le richieste post o </w:t>
-      </w:r>
-      <w:proofErr w:type="spellStart"/>
-      <w:r>
-        <w:rPr>
-          <w:sz w:val="28"/>
-        </w:rPr>
-        <w:t>get</w:t>
-      </w:r>
-      <w:proofErr w:type="spellEnd"/>
-      <w:r>
-        <w:rPr>
-          <w:sz w:val="28"/>
-        </w:rPr>
-        <w:t xml:space="preserve"> derivanti dal client. Nel package “</w:t>
-      </w:r>
-      <w:proofErr w:type="spellStart"/>
-      <w:proofErr w:type="gramStart"/>
-      <w:r>
-        <w:rPr>
-          <w:sz w:val="28"/>
-        </w:rPr>
-        <w:t>controller.betting</w:t>
-      </w:r>
-      <w:proofErr w:type="spellEnd"/>
-      <w:proofErr w:type="gramEnd"/>
-      <w:r>
-        <w:rPr>
-          <w:sz w:val="28"/>
-        </w:rPr>
-        <w:t xml:space="preserve">” risiede la </w:t>
-      </w:r>
-      <w:proofErr w:type="spellStart"/>
-      <w:r>
-        <w:rPr>
-          <w:sz w:val="28"/>
-        </w:rPr>
-        <w:t>servlet</w:t>
-      </w:r>
-      <w:proofErr w:type="spellEnd"/>
-      <w:r>
-        <w:rPr>
-          <w:sz w:val="28"/>
-        </w:rPr>
-        <w:t xml:space="preserve"> atta a gestire le richieste derivanti dalle pagine JSP relative alla creazione delle scommesse. Nel package “</w:t>
-      </w:r>
-      <w:proofErr w:type="spellStart"/>
-      <w:proofErr w:type="gramStart"/>
-      <w:r>
-        <w:rPr>
-          <w:sz w:val="28"/>
-        </w:rPr>
-        <w:t>controller.accounting</w:t>
-      </w:r>
-      <w:proofErr w:type="spellEnd"/>
-      <w:proofErr w:type="gramEnd"/>
-      <w:r>
-        <w:rPr>
-          <w:sz w:val="28"/>
-        </w:rPr>
-        <w:t xml:space="preserve">” risiedono le </w:t>
-      </w:r>
-      <w:proofErr w:type="spellStart"/>
-      <w:r>
-        <w:rPr>
-          <w:sz w:val="28"/>
-        </w:rPr>
-        <w:t>servlet</w:t>
-      </w:r>
-      <w:proofErr w:type="spellEnd"/>
-      <w:r>
-        <w:rPr>
-          <w:sz w:val="28"/>
-        </w:rPr>
-        <w:t xml:space="preserve"> relative alla gestione del conto e alla registrazione/login di un cliente. Nel package “</w:t>
-      </w:r>
-      <w:proofErr w:type="spellStart"/>
-      <w:proofErr w:type="gramStart"/>
-      <w:r>
-        <w:rPr>
-          <w:sz w:val="28"/>
-        </w:rPr>
-        <w:t>controller.handlematches</w:t>
-      </w:r>
-      <w:proofErr w:type="spellEnd"/>
-      <w:proofErr w:type="gramEnd"/>
-      <w:r>
-        <w:rPr>
-          <w:sz w:val="28"/>
-        </w:rPr>
-        <w:t xml:space="preserve">”, infine, risiedono le </w:t>
-      </w:r>
-      <w:proofErr w:type="spellStart"/>
-      <w:r>
-        <w:rPr>
-          <w:sz w:val="28"/>
-        </w:rPr>
-        <w:t>servlet</w:t>
-      </w:r>
-      <w:proofErr w:type="spellEnd"/>
-      <w:r>
-        <w:rPr>
-          <w:sz w:val="28"/>
-        </w:rPr>
-        <w:t xml:space="preserve"> relative alla gestione/visualizzazione dei dati relative a partite, squadra e campionati. </w:t>
+        <w:t xml:space="preserve">I package “controller.handlematches”, “controller.handleaccounting” e “controller.handlebetting” contengono le JavaServlet (classi Java che estendono HttpServlet). Ognuna di queste, tramite i metodi doPost e doGet, gestisce le richieste post o get derivanti dal client. Nel package “controller.betting” risiede la servlet atta a gestire le richieste derivanti dalle pagine JSP relative alla creazione delle scommesse. Nel package “controller.accounting” risiedono le servlet relative alla gestione del conto e alla registrazione/login di un cliente. Nel package “controller.handlematches”, infine, risiedono le servlet relative alla gestione/visualizzazione dei dati relative a partite, squadra e campionati. </w:t>
       </w:r>
     </w:p>
     <w:p>
@@ -17977,49 +16330,7 @@
         <w:rPr>
           <w:sz w:val="28"/>
         </w:rPr>
-        <w:t xml:space="preserve">Per quanto riguarda la parte dello stile, sono stati utilizzati temi di bootstrap per la personalizzazione delle pagine web. Tutti i file </w:t>
-      </w:r>
-      <w:proofErr w:type="spellStart"/>
-      <w:r>
-        <w:rPr>
-          <w:sz w:val="28"/>
-        </w:rPr>
-        <w:t>css</w:t>
-      </w:r>
-      <w:proofErr w:type="spellEnd"/>
-      <w:r>
-        <w:rPr>
-          <w:sz w:val="28"/>
-        </w:rPr>
-        <w:t xml:space="preserve"> utilizzati sono inclusi nella cartella “</w:t>
-      </w:r>
-      <w:proofErr w:type="spellStart"/>
-      <w:r>
-        <w:rPr>
-          <w:sz w:val="28"/>
-        </w:rPr>
-        <w:t>WebContent</w:t>
-      </w:r>
-      <w:proofErr w:type="spellEnd"/>
-      <w:r>
-        <w:rPr>
-          <w:sz w:val="28"/>
-        </w:rPr>
-        <w:t>/</w:t>
-      </w:r>
-      <w:proofErr w:type="spellStart"/>
-      <w:r>
-        <w:rPr>
-          <w:sz w:val="28"/>
-        </w:rPr>
-        <w:t>css</w:t>
-      </w:r>
-      <w:proofErr w:type="spellEnd"/>
-      <w:r>
-        <w:rPr>
-          <w:sz w:val="28"/>
-        </w:rPr>
-        <w:t>”.</w:t>
+        <w:t>Per quanto riguarda la parte dello stile, sono stati utilizzati temi di bootstrap per la personalizzazione delle pagine web. Tutti i file css utilizzati sono inclusi nella cartella “WebContent/css”.</w:t>
       </w:r>
     </w:p>
     <w:p/>
@@ -18059,107 +16370,7 @@
         <w:rPr>
           <w:sz w:val="28"/>
         </w:rPr>
-        <w:t xml:space="preserve">Le pagine realizzate sono state rese dinamiche, per consentire un continuo aggiornamento per ogni evento generato dal cliente. In particolare, sono state </w:t>
-      </w:r>
-      <w:proofErr w:type="spellStart"/>
-      <w:r>
-        <w:rPr>
-          <w:sz w:val="28"/>
-        </w:rPr>
-        <w:t>utlizzate</w:t>
-      </w:r>
-      <w:proofErr w:type="spellEnd"/>
-      <w:r>
-        <w:rPr>
-          <w:sz w:val="28"/>
-        </w:rPr>
-        <w:t xml:space="preserve"> le pagine JSP che, grazie all’accesso ai dati memorizzati nella sessione, consentono al cliente di visualizzare i contenuti richiesti. Per iterare e rendere visibili solo alcuni dei dati contenuti nella sessione, sono stati usati costrutti JSTL come “&lt;</w:t>
-      </w:r>
-      <w:proofErr w:type="spellStart"/>
-      <w:proofErr w:type="gramStart"/>
-      <w:r>
-        <w:rPr>
-          <w:sz w:val="28"/>
-        </w:rPr>
-        <w:t>c:if</w:t>
-      </w:r>
-      <w:proofErr w:type="spellEnd"/>
-      <w:proofErr w:type="gramEnd"/>
-      <w:r>
-        <w:rPr>
-          <w:sz w:val="28"/>
-        </w:rPr>
-        <w:t>&gt;” e “&lt;</w:t>
-      </w:r>
-      <w:proofErr w:type="spellStart"/>
-      <w:r>
-        <w:rPr>
-          <w:sz w:val="28"/>
-        </w:rPr>
-        <w:t>c:foreach</w:t>
-      </w:r>
-      <w:proofErr w:type="spellEnd"/>
-      <w:r>
-        <w:rPr>
-          <w:sz w:val="28"/>
-        </w:rPr>
-        <w:t xml:space="preserve">&gt;”. Molto importante, all’interno dell’aspetto dinamico, è l’utilizzo della tecnologia AJAX. Quest’ultima consente, tramite linguaggio </w:t>
-      </w:r>
-      <w:proofErr w:type="spellStart"/>
-      <w:r>
-        <w:rPr>
-          <w:sz w:val="28"/>
-        </w:rPr>
-        <w:t>javascript</w:t>
-      </w:r>
-      <w:proofErr w:type="spellEnd"/>
-      <w:r>
-        <w:rPr>
-          <w:sz w:val="28"/>
-        </w:rPr>
-        <w:t xml:space="preserve">, di eseguire delle richieste asincrone alle </w:t>
-      </w:r>
-      <w:proofErr w:type="spellStart"/>
-      <w:r>
-        <w:rPr>
-          <w:sz w:val="28"/>
-        </w:rPr>
-        <w:t>servlet</w:t>
-      </w:r>
-      <w:proofErr w:type="spellEnd"/>
-      <w:r>
-        <w:rPr>
-          <w:sz w:val="28"/>
-        </w:rPr>
-        <w:t xml:space="preserve"> e, tramite l’uso di </w:t>
-      </w:r>
-      <w:proofErr w:type="spellStart"/>
-      <w:r>
-        <w:rPr>
-          <w:sz w:val="28"/>
-        </w:rPr>
-        <w:t>JQuery</w:t>
-      </w:r>
-      <w:proofErr w:type="spellEnd"/>
-      <w:r>
-        <w:rPr>
-          <w:sz w:val="28"/>
-        </w:rPr>
-        <w:t xml:space="preserve">, modificare dinamicamente gli elementi della pagina, evitando continui </w:t>
-      </w:r>
-      <w:proofErr w:type="spellStart"/>
-      <w:r>
-        <w:rPr>
-          <w:sz w:val="28"/>
-        </w:rPr>
-        <w:t>refresh</w:t>
-      </w:r>
-      <w:proofErr w:type="spellEnd"/>
-      <w:r>
-        <w:rPr>
-          <w:sz w:val="28"/>
-        </w:rPr>
-        <w:t xml:space="preserve">. </w:t>
+        <w:t xml:space="preserve">Le pagine realizzate sono state rese dinamiche, per consentire un continuo aggiornamento per ogni evento generato dal cliente. In particolare, sono state utlizzate le pagine JSP che, grazie all’accesso ai dati memorizzati nella sessione, consentono al cliente di visualizzare i contenuti richiesti. Per iterare e rendere visibili solo alcuni dei dati contenuti nella sessione, sono stati usati costrutti JSTL come “&lt;c:if&gt;” e “&lt;c:foreach&gt;”. Molto importante, all’interno dell’aspetto dinamico, è l’utilizzo della tecnologia AJAX. Quest’ultima consente, tramite linguaggio javascript, di eseguire delle richieste asincrone alle servlet e, tramite l’uso di JQuery, modificare dinamicamente gli elementi della pagina, evitando continui refresh. </w:t>
       </w:r>
     </w:p>
     <w:p/>
@@ -18255,95 +16466,18 @@
           <w:sz w:val="28"/>
         </w:rPr>
       </w:pPr>
-      <w:proofErr w:type="spellStart"/>
-      <w:r>
-        <w:rPr>
-          <w:sz w:val="28"/>
-        </w:rPr>
-        <w:t>CryptoBet</w:t>
-      </w:r>
-      <w:proofErr w:type="spellEnd"/>
-      <w:r>
-        <w:rPr>
-          <w:sz w:val="28"/>
-        </w:rPr>
-        <w:t xml:space="preserve"> si appoggia, per l’aggiornamento dei dati, ad un API esterna. L’API utilizzata è “football-data-</w:t>
-      </w:r>
-      <w:proofErr w:type="spellStart"/>
-      <w:r>
-        <w:rPr>
-          <w:sz w:val="28"/>
-        </w:rPr>
-        <w:t>org</w:t>
-      </w:r>
-      <w:proofErr w:type="spellEnd"/>
-      <w:r>
-        <w:rPr>
-          <w:sz w:val="28"/>
-        </w:rPr>
-        <w:t xml:space="preserve">” che fornisce al sistema i dati aggiornati relativi ai campionati, alle squadre che partecipano e alle partite che vengono disputate. Tutti i dati vengono ottenuti tramite chiamate AJAX all’API che li restituisce in formato JSON; quest’ultimi dopo essere stati </w:t>
-      </w:r>
-      <w:proofErr w:type="spellStart"/>
-      <w:r>
-        <w:rPr>
-          <w:sz w:val="28"/>
-        </w:rPr>
-        <w:t>parserizzati</w:t>
-      </w:r>
-      <w:proofErr w:type="spellEnd"/>
-      <w:r>
-        <w:rPr>
-          <w:sz w:val="28"/>
-        </w:rPr>
-        <w:t xml:space="preserve">, vengono salvati nel database tramite l’apposita </w:t>
-      </w:r>
-      <w:proofErr w:type="spellStart"/>
-      <w:r>
-        <w:rPr>
-          <w:sz w:val="28"/>
-        </w:rPr>
-        <w:t>servlet</w:t>
-      </w:r>
-      <w:proofErr w:type="spellEnd"/>
-      <w:r>
-        <w:rPr>
-          <w:sz w:val="28"/>
-        </w:rPr>
-        <w:t>.</w:t>
+      <w:r>
+        <w:rPr>
+          <w:sz w:val="28"/>
+        </w:rPr>
+        <w:t>CryptoBet si appoggia, per l’aggiornamento dei dati, ad un API esterna. L’API utilizzata è “football-data-org” che fornisce al sistema i dati aggiornati relativi ai campionati, alle squadre che partecipano e alle partite che vengono disputate. Tutti i dati vengono ottenuti tramite chiamate AJAX all’API che li restituisce in formato JSON; quest’ultimi dopo essere stati parserizzati, vengono salvati nel database tramite l’apposita servlet.</w:t>
       </w:r>
       <w:r>
         <w:rPr>
           <w:sz w:val="28"/>
         </w:rPr>
         <w:br/>
-      </w:r>
-      <w:proofErr w:type="spellStart"/>
-      <w:r>
-        <w:rPr>
-          <w:sz w:val="28"/>
-        </w:rPr>
-        <w:t>CryptoBet</w:t>
-      </w:r>
-      <w:proofErr w:type="spellEnd"/>
-      <w:r>
-        <w:rPr>
-          <w:sz w:val="28"/>
-        </w:rPr>
-        <w:t xml:space="preserve"> fa uso inoltre di un’altra API che è quella di </w:t>
-      </w:r>
-      <w:proofErr w:type="spellStart"/>
-      <w:r>
-        <w:rPr>
-          <w:sz w:val="28"/>
-        </w:rPr>
-        <w:t>GoogleMaps</w:t>
-      </w:r>
-      <w:proofErr w:type="spellEnd"/>
-      <w:r>
-        <w:rPr>
-          <w:sz w:val="28"/>
-        </w:rPr>
-        <w:t xml:space="preserve">. </w:t>
+        <w:t xml:space="preserve">CryptoBet fa uso inoltre di un’altra API che è quella di GoogleMaps. </w:t>
       </w:r>
       <w:r>
         <w:rPr>
@@ -18658,89 +16792,15 @@
           <w:szCs w:val="28"/>
           <w:lang w:eastAsia="zh-CN" w:bidi="hi-IN"/>
         </w:rPr>
-        <w:t xml:space="preserve">L’entità </w:t>
-      </w:r>
-      <w:proofErr w:type="spellStart"/>
-      <w:r>
-        <w:rPr>
-          <w:b/>
+        <w:t xml:space="preserve">L’entità EsitoPartita: </w:t>
+      </w:r>
+      <w:r>
+        <w:rPr>
           <w:sz w:val="28"/>
           <w:szCs w:val="28"/>
           <w:lang w:eastAsia="zh-CN" w:bidi="hi-IN"/>
         </w:rPr>
-        <w:t>EsitoPartita</w:t>
-      </w:r>
-      <w:proofErr w:type="spellEnd"/>
-      <w:r>
-        <w:rPr>
-          <w:b/>
-          <w:sz w:val="28"/>
-          <w:szCs w:val="28"/>
-          <w:lang w:eastAsia="zh-CN" w:bidi="hi-IN"/>
-        </w:rPr>
-        <w:t xml:space="preserve">: </w:t>
-      </w:r>
-      <w:r>
-        <w:rPr>
-          <w:sz w:val="28"/>
-          <w:szCs w:val="28"/>
-          <w:lang w:eastAsia="zh-CN" w:bidi="hi-IN"/>
-        </w:rPr>
-        <w:t>all’interno del modello di dominio si ritrova un’entità chiamata “</w:t>
-      </w:r>
-      <w:proofErr w:type="spellStart"/>
-      <w:r>
-        <w:rPr>
-          <w:sz w:val="28"/>
-          <w:szCs w:val="28"/>
-          <w:lang w:eastAsia="zh-CN" w:bidi="hi-IN"/>
-        </w:rPr>
-        <w:t>EsitoPartita</w:t>
-      </w:r>
-      <w:proofErr w:type="spellEnd"/>
-      <w:r>
-        <w:rPr>
-          <w:sz w:val="28"/>
-          <w:szCs w:val="28"/>
-          <w:lang w:eastAsia="zh-CN" w:bidi="hi-IN"/>
-        </w:rPr>
-        <w:t xml:space="preserve">”. Questa entità lega quello che è un esito classico ad una partita che è in programma associandogli una quota ed una disponibilità. Es. Per la partita </w:t>
-      </w:r>
-      <w:proofErr w:type="spellStart"/>
-      <w:r>
-        <w:rPr>
-          <w:sz w:val="28"/>
-          <w:szCs w:val="28"/>
-          <w:lang w:eastAsia="zh-CN" w:bidi="hi-IN"/>
-        </w:rPr>
-        <w:t>X</w:t>
-      </w:r>
-      <w:proofErr w:type="spellEnd"/>
-      <w:r>
-        <w:rPr>
-          <w:sz w:val="28"/>
-          <w:szCs w:val="28"/>
-          <w:lang w:eastAsia="zh-CN" w:bidi="hi-IN"/>
-        </w:rPr>
-        <w:t xml:space="preserve"> l’esito 1 è quotato a 1.5. L’</w:t>
-      </w:r>
-      <w:proofErr w:type="spellStart"/>
-      <w:r>
-        <w:rPr>
-          <w:sz w:val="28"/>
-          <w:szCs w:val="28"/>
-          <w:lang w:eastAsia="zh-CN" w:bidi="hi-IN"/>
-        </w:rPr>
-        <w:t>EsitoPartita</w:t>
-      </w:r>
-      <w:proofErr w:type="spellEnd"/>
-      <w:r>
-        <w:rPr>
-          <w:sz w:val="28"/>
-          <w:szCs w:val="28"/>
-          <w:lang w:eastAsia="zh-CN" w:bidi="hi-IN"/>
-        </w:rPr>
-        <w:t xml:space="preserve"> legato all’1 e alla partita X avrà dunque come attributo quota 1.5.</w:t>
+        <w:t>all’interno del modello di dominio si ritrova un’entità chiamata “EsitoPartita”. Questa entità lega quello che è un esito classico ad una partita che è in programma associandogli una quota ed una disponibilità. Es. Per la partita X l’esito 1 è quotato a 1.5. L’EsitoPartita legato all’1 e alla partita X avrà dunque come attributo quota 1.5.</w:t>
       </w:r>
     </w:p>
     <w:p>
@@ -18781,25 +16841,7 @@
           <w:szCs w:val="28"/>
           <w:lang w:eastAsia="zh-CN" w:bidi="hi-IN"/>
         </w:rPr>
-        <w:t xml:space="preserve">quando nella documentazione si fa riferimento alla quota totale di una scommessa, si allude a quella che è la </w:t>
-      </w:r>
-      <w:proofErr w:type="spellStart"/>
-      <w:r>
-        <w:rPr>
-          <w:sz w:val="28"/>
-          <w:szCs w:val="28"/>
-          <w:lang w:eastAsia="zh-CN" w:bidi="hi-IN"/>
-        </w:rPr>
-        <w:t>produttoria</w:t>
-      </w:r>
-      <w:proofErr w:type="spellEnd"/>
-      <w:r>
-        <w:rPr>
-          <w:sz w:val="28"/>
-          <w:szCs w:val="28"/>
-          <w:lang w:eastAsia="zh-CN" w:bidi="hi-IN"/>
-        </w:rPr>
-        <w:t xml:space="preserve"> (moltiplicazione di tutti gli elementi) di tutte le quote inserite nella scommessa.</w:t>
+        <w:t>quando nella documentazione si fa riferimento alla quota totale di una scommessa, si allude a quella che è la produttoria (moltiplicazione di tutti gli elementi) di tutte le quote inserite nella scommessa.</w:t>
       </w:r>
     </w:p>
     <w:p>
@@ -18907,35 +16949,55 @@
 <w:ftr xmlns:wpc="http://schemas.microsoft.com/office/word/2010/wordprocessingCanvas" xmlns:cx="http://schemas.microsoft.com/office/drawing/2014/chartex" xmlns:cx1="http://schemas.microsoft.com/office/drawing/2015/9/8/chartex" xmlns:cx2="http://schemas.microsoft.com/office/drawing/2015/10/21/chartex" xmlns:cx3="http://schemas.microsoft.com/office/drawing/2016/5/9/chartex" xmlns:cx4="http://schemas.microsoft.com/office/drawing/2016/5/10/chartex" xmlns:cx5="http://schemas.microsoft.com/office/drawing/2016/5/11/chartex" xmlns:cx6="http://schemas.microsoft.com/office/drawing/2016/5/12/chartex" xmlns:cx7="http://schemas.microsoft.com/office/drawing/2016/5/13/chartex" xmlns:cx8="http://schemas.microsoft.com/office/drawing/2016/5/14/chartex" xmlns:mc="http://schemas.openxmlformats.org/markup-compatibility/2006" xmlns:aink="http://schemas.microsoft.com/office/drawing/2016/ink" xmlns:am3d="http://schemas.microsoft.com/office/drawing/2017/model3d" xmlns:o="urn:schemas-microsoft-com:office:office" xmlns:r="http://schemas.openxmlformats.org/officeDocument/2006/relationships" xmlns:m="http://schemas.openxmlformats.org/officeDocument/2006/math" xmlns:v="urn:schemas-microsoft-com:vml" xmlns:wp14="http://schemas.microsoft.com/office/word/2010/wordprocessingDrawing" xmlns:wp="http://schemas.openxmlformats.org/drawingml/2006/wordprocessingDrawing" xmlns:w10="urn:schemas-microsoft-com:office:word" xmlns:w="http://schemas.openxmlformats.org/wordprocessingml/2006/main" xmlns:w14="http://schemas.microsoft.com/office/word/2010/wordml" xmlns:w15="http://schemas.microsoft.com/office/word/2012/wordml" xmlns:w16cid="http://schemas.microsoft.com/office/word/2016/wordml/cid" xmlns:w16se="http://schemas.microsoft.com/office/word/2015/wordml/symex" xmlns:wpg="http://schemas.microsoft.com/office/word/2010/wordprocessingGroup" xmlns:wpi="http://schemas.microsoft.com/office/word/2010/wordprocessingInk" xmlns:wne="http://schemas.microsoft.com/office/word/2006/wordml" xmlns:wps="http://schemas.microsoft.com/office/word/2010/wordprocessingShape" mc:Ignorable="w14 w15 w16se w16cid wp14">
   <w:sdt>
     <w:sdtPr>
-      <w:id w:val="1409816303"/>
+      <w:id w:val="-1803992880"/>
       <w:docPartObj>
         <w:docPartGallery w:val="Page Numbers (Bottom of Page)"/>
         <w:docPartUnique/>
       </w:docPartObj>
     </w:sdtPr>
-    <w:sdtEndPr/>
+    <w:sdtEndPr>
+      <w:rPr>
+        <w:b/>
+      </w:rPr>
+    </w:sdtEndPr>
     <w:sdtContent>
       <w:p>
         <w:pPr>
           <w:pStyle w:val="Pidipagina"/>
           <w:jc w:val="right"/>
+          <w:rPr>
+            <w:b/>
+          </w:rPr>
         </w:pPr>
         <w:r>
+          <w:rPr>
+            <w:b/>
+          </w:rPr>
           <w:fldChar w:fldCharType="begin"/>
         </w:r>
         <w:r>
+          <w:rPr>
+            <w:b/>
+          </w:rPr>
           <w:instrText>PAGE   \* MERGEFORMAT</w:instrText>
         </w:r>
         <w:r>
+          <w:rPr>
+            <w:b/>
+          </w:rPr>
           <w:fldChar w:fldCharType="separate"/>
         </w:r>
         <w:r>
           <w:rPr>
+            <w:b/>
             <w:noProof/>
           </w:rPr>
-          <w:t>20</w:t>
+          <w:t>21</w:t>
         </w:r>
         <w:r>
+          <w:rPr>
+            <w:b/>
+          </w:rPr>
           <w:fldChar w:fldCharType="end"/>
         </w:r>
       </w:p>
@@ -25421,7 +23483,6 @@
   <w:style w:type="character" w:default="1" w:styleId="Carpredefinitoparagrafo">
     <w:name w:val="Default Paragraph Font"/>
     <w:uiPriority w:val="1"/>
-    <w:semiHidden/>
     <w:unhideWhenUsed/>
   </w:style>
   <w:style w:type="table" w:default="1" w:styleId="Tabellanormale">
@@ -26281,7 +24342,7 @@
 </file>
 
 <file path=customXml/itemProps2.xml><?xml version="1.0" encoding="utf-8"?>
-<ds:datastoreItem xmlns:ds="http://schemas.openxmlformats.org/officeDocument/2006/customXml" ds:itemID="{CA006BB3-58B8-4756-BF7A-8D1652B28F15}">
+<ds:datastoreItem xmlns:ds="http://schemas.openxmlformats.org/officeDocument/2006/customXml" ds:itemID="{23C2BCC4-5942-4F68-AD3E-EEB5B40B3D77}">
   <ds:schemaRefs>
     <ds:schemaRef ds:uri="http://schemas.openxmlformats.org/officeDocument/2006/bibliography"/>
   </ds:schemaRefs>

</xml_diff>